<commit_message>
Need to finish findMin
</commit_message>
<xml_diff>
--- a/Binomial-Heap_Theory.docx
+++ b/Binomial-Heap_Theory.docx
@@ -595,29 +595,7 @@
             <w:sz w:val="24"/>
             <w:szCs w:val="24"/>
           </w:rPr>
-          <m:t>node</m:t>
-        </m:r>
-        <m:r>
-          <m:rPr>
-            <m:sty m:val="p"/>
-          </m:rPr>
-          <w:rPr>
-            <w:rFonts w:ascii="Cambria Math" w:hAnsi="Cambria Math" w:cs="David"/>
-            <w:sz w:val="24"/>
-            <w:szCs w:val="24"/>
-          </w:rPr>
-          <m:t xml:space="preserve"> (</m:t>
-        </m:r>
-        <m:r>
-          <m:rPr>
-            <m:sty m:val="p"/>
-          </m:rPr>
-          <w:rPr>
-            <w:rFonts w:ascii="Cambria Math" w:hAnsi="Cambria Math" w:cs="David"/>
-            <w:sz w:val="24"/>
-            <w:szCs w:val="24"/>
-          </w:rPr>
-          <m:t>Heap</m:t>
+          <m:t>node (Heap</m:t>
         </m:r>
         <m:r>
           <m:rPr>
@@ -1604,29 +1582,7 @@
             <w:sz w:val="24"/>
             <w:szCs w:val="24"/>
           </w:rPr>
-          <m:t xml:space="preserve"> (</m:t>
-        </m:r>
-        <m:r>
-          <m:rPr>
-            <m:sty m:val="p"/>
-          </m:rPr>
-          <w:rPr>
-            <w:rFonts w:ascii="Cambria Math" w:hAnsi="Cambria Math" w:cs="David"/>
-            <w:sz w:val="24"/>
-            <w:szCs w:val="24"/>
-          </w:rPr>
-          <m:t>HeapItem</m:t>
-        </m:r>
-        <m:r>
-          <m:rPr>
-            <m:sty m:val="p"/>
-          </m:rPr>
-          <w:rPr>
-            <w:rFonts w:ascii="Cambria Math" w:hAnsi="Cambria Math" w:cs="David"/>
-            <w:sz w:val="24"/>
-            <w:szCs w:val="24"/>
-          </w:rPr>
-          <m:t>)</m:t>
+          <m:t xml:space="preserve"> (HeapItem)</m:t>
         </m:r>
       </m:oMath>
       <w:r>
@@ -1715,29 +1671,7 @@
             <w:sz w:val="24"/>
             <w:szCs w:val="24"/>
           </w:rPr>
-          <m:t xml:space="preserve"> (</m:t>
-        </m:r>
-        <m:r>
-          <m:rPr>
-            <m:sty m:val="p"/>
-          </m:rPr>
-          <w:rPr>
-            <w:rFonts w:ascii="Cambria Math" w:hAnsi="Cambria Math" w:cs="David"/>
-            <w:sz w:val="24"/>
-            <w:szCs w:val="24"/>
-          </w:rPr>
-          <m:t>HeapNode</m:t>
-        </m:r>
-        <m:r>
-          <m:rPr>
-            <m:sty m:val="p"/>
-          </m:rPr>
-          <w:rPr>
-            <w:rFonts w:ascii="Cambria Math" w:hAnsi="Cambria Math" w:cs="David"/>
-            <w:sz w:val="24"/>
-            <w:szCs w:val="24"/>
-          </w:rPr>
-          <m:t>)</m:t>
+          <m:t xml:space="preserve"> (HeapNode)</m:t>
         </m:r>
       </m:oMath>
       <w:r>
@@ -1826,29 +1760,7 @@
             <w:sz w:val="24"/>
             <w:szCs w:val="24"/>
           </w:rPr>
-          <m:t xml:space="preserve"> (</m:t>
-        </m:r>
-        <m:r>
-          <m:rPr>
-            <m:sty m:val="p"/>
-          </m:rPr>
-          <w:rPr>
-            <w:rFonts w:ascii="Cambria Math" w:hAnsi="Cambria Math" w:cs="David"/>
-            <w:sz w:val="24"/>
-            <w:szCs w:val="24"/>
-          </w:rPr>
-          <m:t>HeapNode</m:t>
-        </m:r>
-        <m:r>
-          <m:rPr>
-            <m:sty m:val="p"/>
-          </m:rPr>
-          <w:rPr>
-            <w:rFonts w:ascii="Cambria Math" w:hAnsi="Cambria Math" w:cs="David"/>
-            <w:sz w:val="24"/>
-            <w:szCs w:val="24"/>
-          </w:rPr>
-          <m:t>)</m:t>
+          <m:t xml:space="preserve"> (HeapNode)</m:t>
         </m:r>
       </m:oMath>
       <w:r>
@@ -1954,29 +1866,7 @@
             <w:sz w:val="24"/>
             <w:szCs w:val="24"/>
           </w:rPr>
-          <m:t xml:space="preserve"> (</m:t>
-        </m:r>
-        <m:r>
-          <m:rPr>
-            <m:sty m:val="p"/>
-          </m:rPr>
-          <w:rPr>
-            <w:rFonts w:ascii="Cambria Math" w:hAnsi="Cambria Math" w:cs="David"/>
-            <w:sz w:val="24"/>
-            <w:szCs w:val="24"/>
-          </w:rPr>
-          <m:t>HeapNode</m:t>
-        </m:r>
-        <m:r>
-          <m:rPr>
-            <m:sty m:val="p"/>
-          </m:rPr>
-          <w:rPr>
-            <w:rFonts w:ascii="Cambria Math" w:hAnsi="Cambria Math" w:cs="David"/>
-            <w:sz w:val="24"/>
-            <w:szCs w:val="24"/>
-          </w:rPr>
-          <m:t>)</m:t>
+          <m:t xml:space="preserve"> (HeapNode)</m:t>
         </m:r>
       </m:oMath>
       <w:r>
@@ -2483,19 +2373,7 @@
           <w:u w:val="single"/>
           <w:rtl/>
         </w:rPr>
-        <w:t>ערמה</w:t>
-      </w:r>
-      <w:r>
-        <w:rPr>
-          <w:rFonts w:ascii="David" w:hAnsi="David" w:cs="David" w:hint="cs"/>
-          <w:b/>
-          <w:bCs/>
-          <w:sz w:val="28"/>
-          <w:szCs w:val="28"/>
-          <w:u w:val="single"/>
-          <w:rtl/>
-        </w:rPr>
-        <w:t xml:space="preserve"> </w:t>
+        <w:t xml:space="preserve">ערמה </w:t>
       </w:r>
     </w:p>
     <w:p>
@@ -2583,25 +2461,7 @@
           <w:szCs w:val="24"/>
           <w:rtl/>
         </w:rPr>
-        <w:t xml:space="preserve"> </w:t>
-      </w:r>
-      <w:r>
-        <w:rPr>
-          <w:rFonts w:ascii="David" w:hAnsi="David" w:cs="David" w:hint="cs"/>
-          <w:sz w:val="24"/>
-          <w:szCs w:val="24"/>
-          <w:rtl/>
-        </w:rPr>
-        <w:t>מספר האיברים בערימה</w:t>
-      </w:r>
-      <w:r>
-        <w:rPr>
-          <w:rFonts w:ascii="David" w:hAnsi="David" w:cs="David" w:hint="cs"/>
-          <w:sz w:val="24"/>
-          <w:szCs w:val="24"/>
-          <w:rtl/>
-        </w:rPr>
-        <w:t xml:space="preserve">. ערך </w:t>
+        <w:t xml:space="preserve"> מספר האיברים בערימה. ערך </w:t>
       </w:r>
       <w:proofErr w:type="spellStart"/>
       <w:r>
@@ -2678,18 +2538,7 @@
             <w:sz w:val="24"/>
             <w:szCs w:val="24"/>
           </w:rPr>
-          <m:t xml:space="preserve"> (</m:t>
-        </m:r>
-        <m:r>
-          <m:rPr>
-            <m:sty m:val="p"/>
-          </m:rPr>
-          <w:rPr>
-            <w:rFonts w:ascii="Cambria Math" w:hAnsi="Cambria Math" w:cs="David"/>
-            <w:sz w:val="24"/>
-            <w:szCs w:val="24"/>
-          </w:rPr>
-          <m:t>Heap</m:t>
+          <m:t xml:space="preserve"> (Heap</m:t>
         </m:r>
         <m:r>
           <m:rPr>
@@ -3828,6 +3677,7 @@
           <w:rFonts w:ascii="David" w:hAnsi="David" w:cs="David"/>
           <w:sz w:val="24"/>
           <w:szCs w:val="24"/>
+          <w:rtl/>
         </w:rPr>
       </w:pPr>
     </w:p>
@@ -3855,10 +3705,502 @@
               <w:sz w:val="24"/>
               <w:szCs w:val="24"/>
             </w:rPr>
-            <m:t>should_update_min(self, node: AVLNode) -&gt; bool</m:t>
+            <m:t>public HeapItem insert</m:t>
           </m:r>
+          <m:d>
+            <m:dPr>
+              <m:ctrlPr>
+                <w:rPr>
+                  <w:rFonts w:ascii="Cambria Math" w:hAnsi="Cambria Math" w:cs="David"/>
+                  <w:sz w:val="24"/>
+                  <w:szCs w:val="24"/>
+                </w:rPr>
+              </m:ctrlPr>
+            </m:dPr>
+            <m:e>
+              <m:r>
+                <m:rPr>
+                  <m:sty m:val="p"/>
+                </m:rPr>
+                <w:rPr>
+                  <w:rFonts w:ascii="Cambria Math" w:hAnsi="Cambria Math" w:cs="David"/>
+                  <w:sz w:val="24"/>
+                  <w:szCs w:val="24"/>
+                </w:rPr>
+                <m:t>int key, String info</m:t>
+              </m:r>
+            </m:e>
+          </m:d>
         </m:oMath>
       </m:oMathPara>
+    </w:p>
+    <w:p>
+      <w:pPr>
+        <w:spacing w:line="360" w:lineRule="auto"/>
+        <w:rPr>
+          <w:rFonts w:ascii="David" w:hAnsi="David" w:cs="David"/>
+          <w:sz w:val="24"/>
+          <w:szCs w:val="24"/>
+        </w:rPr>
+      </w:pPr>
+      <w:r>
+        <w:rPr>
+          <w:rFonts w:ascii="David" w:hAnsi="David" w:cs="David" w:hint="cs"/>
+          <w:b/>
+          <w:bCs/>
+          <w:sz w:val="24"/>
+          <w:szCs w:val="24"/>
+          <w:rtl/>
+        </w:rPr>
+        <w:t>מטרה</w:t>
+      </w:r>
+      <w:r>
+        <w:rPr>
+          <w:rFonts w:ascii="David" w:hAnsi="David" w:cs="David" w:hint="cs"/>
+          <w:sz w:val="24"/>
+          <w:szCs w:val="24"/>
+          <w:rtl/>
+        </w:rPr>
+        <w:t>:</w:t>
+      </w:r>
+      <w:r>
+        <w:rPr>
+          <w:rFonts w:ascii="David" w:hAnsi="David" w:cs="David" w:hint="cs"/>
+          <w:sz w:val="24"/>
+          <w:szCs w:val="24"/>
+          <w:rtl/>
+        </w:rPr>
+        <w:t xml:space="preserve"> </w:t>
+      </w:r>
+      <w:r>
+        <w:rPr>
+          <w:rFonts w:ascii="David" w:hAnsi="David" w:cs="David" w:hint="cs"/>
+          <w:sz w:val="24"/>
+          <w:szCs w:val="24"/>
+          <w:rtl/>
+        </w:rPr>
+        <w:t>הכנסת מידע חדש עם ערך קדימות לערמה</w:t>
+      </w:r>
+    </w:p>
+    <w:p>
+      <w:pPr>
+        <w:spacing w:line="360" w:lineRule="auto"/>
+        <w:rPr>
+          <w:rFonts w:ascii="David" w:hAnsi="David" w:cs="David"/>
+          <w:i/>
+          <w:sz w:val="24"/>
+          <w:szCs w:val="24"/>
+        </w:rPr>
+      </w:pPr>
+      <w:r>
+        <w:rPr>
+          <w:rFonts w:ascii="David" w:hAnsi="David" w:cs="David" w:hint="cs"/>
+          <w:b/>
+          <w:bCs/>
+          <w:sz w:val="24"/>
+          <w:szCs w:val="24"/>
+          <w:rtl/>
+        </w:rPr>
+        <w:t>שיטת פעולה</w:t>
+      </w:r>
+      <w:r>
+        <w:rPr>
+          <w:rFonts w:ascii="David" w:hAnsi="David" w:cs="David" w:hint="cs"/>
+          <w:sz w:val="24"/>
+          <w:szCs w:val="24"/>
+          <w:rtl/>
+        </w:rPr>
+        <w:t>:</w:t>
+      </w:r>
+      <w:r>
+        <w:rPr>
+          <w:rFonts w:ascii="David" w:hAnsi="David" w:cs="David" w:hint="cs"/>
+          <w:sz w:val="24"/>
+          <w:szCs w:val="24"/>
+          <w:rtl/>
+        </w:rPr>
+        <w:t xml:space="preserve"> </w:t>
+      </w:r>
+      <w:r>
+        <w:rPr>
+          <w:rFonts w:ascii="David" w:hAnsi="David" w:cs="David" w:hint="cs"/>
+          <w:sz w:val="24"/>
+          <w:szCs w:val="24"/>
+          <w:rtl/>
+        </w:rPr>
+        <w:t>ראשית, ניצור איבר ערמה וצומת חדשים ונחבר ביניהם. לאחר מכן, אם בערמה כמות זוגית של איברים, נוכל להוסיף את הצומת החדש לערמה בזמן קבוע:</w:t>
+      </w:r>
+      <w:r>
+        <w:rPr>
+          <w:rFonts w:ascii="David" w:hAnsi="David" w:cs="David" w:hint="cs"/>
+          <w:sz w:val="24"/>
+          <w:szCs w:val="24"/>
+        </w:rPr>
+        <w:t xml:space="preserve"> </w:t>
+      </w:r>
+      <w:r>
+        <w:rPr>
+          <w:rFonts w:ascii="David" w:hAnsi="David" w:cs="David" w:hint="cs"/>
+          <w:sz w:val="24"/>
+          <w:szCs w:val="24"/>
+          <w:rtl/>
+        </w:rPr>
+        <w:t xml:space="preserve">הוספתו כעץ מדרגה </w:t>
+      </w:r>
+      <m:oMath>
+        <m:r>
+          <w:rPr>
+            <w:rFonts w:ascii="Cambria Math" w:hAnsi="Cambria Math" w:cs="David" w:hint="cs"/>
+            <w:sz w:val="24"/>
+            <w:szCs w:val="24"/>
+          </w:rPr>
+          <m:t>0</m:t>
+        </m:r>
+      </m:oMath>
+      <w:r>
+        <w:rPr>
+          <w:rFonts w:ascii="David" w:hAnsi="David" w:cs="David" w:hint="cs"/>
+          <w:sz w:val="24"/>
+          <w:szCs w:val="24"/>
+          <w:rtl/>
+        </w:rPr>
+        <w:t xml:space="preserve"> ע״י שינוי מצביעים ידועים. אחרת, נייצר מהצומת ערמה חדשה ונבצע קריאה ל-</w:t>
+      </w:r>
+      <m:oMath>
+        <m:r>
+          <m:rPr>
+            <m:sty m:val="p"/>
+          </m:rPr>
+          <w:rPr>
+            <w:rFonts w:ascii="Cambria Math" w:hAnsi="Cambria Math" w:cs="David" w:hint="cs"/>
+            <w:sz w:val="24"/>
+            <w:szCs w:val="24"/>
+          </w:rPr>
+          <m:t>meld</m:t>
+        </m:r>
+      </m:oMath>
+      <w:r>
+        <w:rPr>
+          <w:rFonts w:ascii="David" w:hAnsi="David" w:cs="David" w:hint="cs"/>
+          <w:iCs/>
+          <w:sz w:val="24"/>
+          <w:szCs w:val="24"/>
+          <w:rtl/>
+        </w:rPr>
+        <w:t xml:space="preserve">. </w:t>
+      </w:r>
+      <w:r>
+        <w:rPr>
+          <w:rFonts w:ascii="David" w:hAnsi="David" w:cs="David" w:hint="cs"/>
+          <w:i/>
+          <w:sz w:val="24"/>
+          <w:szCs w:val="24"/>
+          <w:rtl/>
+        </w:rPr>
+        <w:t>נחזיר את איבר הערמה שהוכנס.</w:t>
+      </w:r>
+    </w:p>
+    <w:p>
+      <w:pPr>
+        <w:spacing w:line="360" w:lineRule="auto"/>
+        <w:rPr>
+          <w:rFonts w:ascii="David" w:hAnsi="David" w:cs="David"/>
+          <w:sz w:val="24"/>
+          <w:szCs w:val="24"/>
+        </w:rPr>
+      </w:pPr>
+      <w:r>
+        <w:rPr>
+          <w:rFonts w:ascii="David" w:hAnsi="David" w:cs="David" w:hint="cs"/>
+          <w:b/>
+          <w:bCs/>
+          <w:sz w:val="24"/>
+          <w:szCs w:val="24"/>
+          <w:rtl/>
+        </w:rPr>
+        <w:t>סיבוכיות זמן</w:t>
+      </w:r>
+      <w:r>
+        <w:rPr>
+          <w:rFonts w:ascii="David" w:hAnsi="David" w:cs="David" w:hint="cs"/>
+          <w:sz w:val="24"/>
+          <w:szCs w:val="24"/>
+          <w:rtl/>
+        </w:rPr>
+        <w:t>:</w:t>
+      </w:r>
+      <w:r>
+        <w:rPr>
+          <w:rFonts w:ascii="David" w:hAnsi="David" w:cs="David" w:hint="cs"/>
+          <w:sz w:val="24"/>
+          <w:szCs w:val="24"/>
+          <w:rtl/>
+        </w:rPr>
+        <w:t xml:space="preserve"> </w:t>
+      </w:r>
+      <m:oMath>
+        <m:r>
+          <m:rPr>
+            <m:sty m:val="p"/>
+          </m:rPr>
+          <w:rPr>
+            <w:rFonts w:ascii="Cambria Math" w:hAnsi="Cambria Math" w:cs="David"/>
+            <w:sz w:val="24"/>
+            <w:szCs w:val="24"/>
+          </w:rPr>
+          <m:t>O(</m:t>
+        </m:r>
+        <m:func>
+          <m:funcPr>
+            <m:ctrlPr>
+              <w:rPr>
+                <w:rFonts w:ascii="Cambria Math" w:hAnsi="Cambria Math" w:cs="David"/>
+                <w:sz w:val="24"/>
+                <w:szCs w:val="24"/>
+              </w:rPr>
+            </m:ctrlPr>
+          </m:funcPr>
+          <m:fName>
+            <m:r>
+              <m:rPr>
+                <m:sty m:val="p"/>
+              </m:rPr>
+              <w:rPr>
+                <w:rFonts w:ascii="Cambria Math" w:hAnsi="Cambria Math" w:cs="David"/>
+                <w:sz w:val="24"/>
+                <w:szCs w:val="24"/>
+              </w:rPr>
+              <m:t>log</m:t>
+            </m:r>
+          </m:fName>
+          <m:e>
+            <m:r>
+              <w:rPr>
+                <w:rFonts w:ascii="Cambria Math" w:hAnsi="Cambria Math" w:cs="David" w:hint="cs"/>
+                <w:sz w:val="24"/>
+                <w:szCs w:val="24"/>
+              </w:rPr>
+              <m:t>n</m:t>
+            </m:r>
+          </m:e>
+        </m:func>
+        <m:r>
+          <m:rPr>
+            <m:sty m:val="p"/>
+          </m:rPr>
+          <w:rPr>
+            <w:rFonts w:ascii="Cambria Math" w:hAnsi="Cambria Math" w:cs="David"/>
+            <w:sz w:val="24"/>
+            <w:szCs w:val="24"/>
+            <w:rtl/>
+          </w:rPr>
+          <m:t>)</m:t>
+        </m:r>
+      </m:oMath>
+    </w:p>
+    <w:p>
+      <w:pPr>
+        <w:spacing w:line="360" w:lineRule="auto"/>
+        <w:rPr>
+          <w:rFonts w:ascii="David" w:hAnsi="David" w:cs="David"/>
+          <w:i/>
+          <w:sz w:val="24"/>
+          <w:szCs w:val="24"/>
+          <w:rtl/>
+        </w:rPr>
+      </w:pPr>
+      <w:r>
+        <w:rPr>
+          <w:rFonts w:ascii="David" w:hAnsi="David" w:cs="David" w:hint="cs"/>
+          <w:b/>
+          <w:bCs/>
+          <w:sz w:val="24"/>
+          <w:szCs w:val="24"/>
+          <w:rtl/>
+        </w:rPr>
+        <w:t xml:space="preserve">ניתוח סיבוכיות במקרה הגרוע: </w:t>
+      </w:r>
+      <w:r>
+        <w:rPr>
+          <w:rFonts w:ascii="David" w:hAnsi="David" w:cs="David" w:hint="cs"/>
+          <w:sz w:val="24"/>
+          <w:szCs w:val="24"/>
+          <w:rtl/>
+        </w:rPr>
+        <w:t>כאמור, כל הכנסה שנייה תתבצע ב-</w:t>
+      </w:r>
+      <m:oMath>
+        <m:r>
+          <w:rPr>
+            <w:rFonts w:ascii="Cambria Math" w:hAnsi="Cambria Math" w:cs="David" w:hint="cs"/>
+            <w:sz w:val="24"/>
+            <w:szCs w:val="24"/>
+          </w:rPr>
+          <m:t>O(1)</m:t>
+        </m:r>
+      </m:oMath>
+      <w:r>
+        <w:rPr>
+          <w:rFonts w:ascii="David" w:hAnsi="David" w:cs="David" w:hint="cs"/>
+          <w:sz w:val="24"/>
+          <w:szCs w:val="24"/>
+          <w:rtl/>
+        </w:rPr>
+        <w:t xml:space="preserve"> (שינוי מצביעים). אחרת, נבצע איחוד ערמות ולכן ייתכנו במקרה הגרוע </w:t>
+      </w:r>
+      <m:oMath>
+        <m:func>
+          <m:funcPr>
+            <m:ctrlPr>
+              <w:rPr>
+                <w:rFonts w:ascii="Cambria Math" w:hAnsi="Cambria Math" w:cs="David"/>
+                <w:i/>
+                <w:sz w:val="24"/>
+                <w:szCs w:val="24"/>
+              </w:rPr>
+            </m:ctrlPr>
+          </m:funcPr>
+          <m:fName>
+            <m:r>
+              <m:rPr>
+                <m:sty m:val="p"/>
+              </m:rPr>
+              <w:rPr>
+                <w:rFonts w:ascii="Cambria Math" w:hAnsi="Cambria Math" w:cs="David"/>
+                <w:sz w:val="24"/>
+                <w:szCs w:val="24"/>
+              </w:rPr>
+              <m:t>log</m:t>
+            </m:r>
+          </m:fName>
+          <m:e>
+            <m:r>
+              <w:rPr>
+                <w:rFonts w:ascii="Cambria Math" w:hAnsi="Cambria Math" w:cs="David" w:hint="cs"/>
+                <w:sz w:val="24"/>
+                <w:szCs w:val="24"/>
+              </w:rPr>
+              <m:t>n</m:t>
+            </m:r>
+          </m:e>
+        </m:func>
+      </m:oMath>
+      <w:r>
+        <w:rPr>
+          <w:rFonts w:ascii="David" w:hAnsi="David" w:cs="David" w:hint="cs"/>
+          <w:sz w:val="24"/>
+          <w:szCs w:val="24"/>
+          <w:rtl/>
+        </w:rPr>
+        <w:t xml:space="preserve"> קריאות ל-</w:t>
+      </w:r>
+      <m:oMath>
+        <m:r>
+          <m:rPr>
+            <m:sty m:val="p"/>
+          </m:rPr>
+          <w:rPr>
+            <w:rFonts w:ascii="Cambria Math" w:hAnsi="Cambria Math" w:cs="David" w:hint="cs"/>
+            <w:sz w:val="24"/>
+            <w:szCs w:val="24"/>
+          </w:rPr>
+          <m:t>link</m:t>
+        </m:r>
+      </m:oMath>
+      <w:r>
+        <w:rPr>
+          <w:rFonts w:ascii="David" w:hAnsi="David" w:cs="David" w:hint="cs"/>
+          <w:iCs/>
+          <w:sz w:val="24"/>
+          <w:szCs w:val="24"/>
+          <w:rtl/>
+        </w:rPr>
+        <w:t xml:space="preserve"> </w:t>
+      </w:r>
+      <w:r>
+        <w:rPr>
+          <w:rFonts w:ascii="David" w:hAnsi="David" w:cs="David" w:hint="cs"/>
+          <w:i/>
+          <w:sz w:val="24"/>
+          <w:szCs w:val="24"/>
+          <w:rtl/>
+        </w:rPr>
+        <w:t xml:space="preserve">שפועלת בזמן קבוע. לכן, במקרה הגרוע סיבוכיות הזמן תהיה </w:t>
+      </w:r>
+      <m:oMath>
+        <m:r>
+          <w:rPr>
+            <w:rFonts w:ascii="Cambria Math" w:hAnsi="Cambria Math" w:cs="David" w:hint="cs"/>
+            <w:sz w:val="24"/>
+            <w:szCs w:val="24"/>
+          </w:rPr>
+          <m:t>O(</m:t>
+        </m:r>
+        <m:func>
+          <m:funcPr>
+            <m:ctrlPr>
+              <w:rPr>
+                <w:rFonts w:ascii="Cambria Math" w:hAnsi="Cambria Math" w:cs="David"/>
+                <w:i/>
+                <w:sz w:val="24"/>
+                <w:szCs w:val="24"/>
+              </w:rPr>
+            </m:ctrlPr>
+          </m:funcPr>
+          <m:fName>
+            <m:r>
+              <m:rPr>
+                <m:sty m:val="p"/>
+              </m:rPr>
+              <w:rPr>
+                <w:rFonts w:ascii="Cambria Math" w:hAnsi="Cambria Math" w:cs="David"/>
+                <w:sz w:val="24"/>
+                <w:szCs w:val="24"/>
+              </w:rPr>
+              <m:t>log</m:t>
+            </m:r>
+          </m:fName>
+          <m:e>
+            <m:r>
+              <w:rPr>
+                <w:rFonts w:ascii="Cambria Math" w:hAnsi="Cambria Math" w:cs="David" w:hint="cs"/>
+                <w:sz w:val="24"/>
+                <w:szCs w:val="24"/>
+              </w:rPr>
+              <m:t>n</m:t>
+            </m:r>
+          </m:e>
+        </m:func>
+        <m:r>
+          <w:rPr>
+            <w:rFonts w:ascii="Cambria Math" w:hAnsi="Cambria Math" w:cs="David" w:hint="cs"/>
+            <w:sz w:val="24"/>
+            <w:szCs w:val="24"/>
+          </w:rPr>
+          <m:t>)</m:t>
+        </m:r>
+      </m:oMath>
+      <w:r>
+        <w:rPr>
+          <w:rFonts w:ascii="David" w:hAnsi="David" w:cs="David" w:hint="cs"/>
+          <w:i/>
+          <w:sz w:val="24"/>
+          <w:szCs w:val="24"/>
+          <w:rtl/>
+        </w:rPr>
+        <w:t>.</w:t>
+      </w:r>
+    </w:p>
+    <w:p>
+      <w:pPr>
+        <w:spacing w:line="360" w:lineRule="auto"/>
+        <w:rPr>
+          <w:rFonts w:ascii="David" w:hAnsi="David" w:cs="David"/>
+          <w:sz w:val="24"/>
+          <w:szCs w:val="24"/>
+          <w:rtl/>
+        </w:rPr>
+      </w:pPr>
     </w:p>
     <w:p>
       <w:pPr>
@@ -3884,7 +4226,29 @@
               <w:sz w:val="24"/>
               <w:szCs w:val="24"/>
             </w:rPr>
-            <m:t>should_update_max(self, node: AVLNode) -&gt; bool</m:t>
+            <m:t>private void clearHeap</m:t>
+          </m:r>
+          <m:r>
+            <m:rPr>
+              <m:sty m:val="p"/>
+            </m:rPr>
+            <w:rPr>
+              <w:rFonts w:ascii="Cambria Math" w:hAnsi="Cambria Math" w:cs="David" w:hint="cs"/>
+              <w:sz w:val="24"/>
+              <w:szCs w:val="24"/>
+            </w:rPr>
+            <m:t>(</m:t>
+          </m:r>
+          <m:r>
+            <m:rPr>
+              <m:sty m:val="p"/>
+            </m:rPr>
+            <w:rPr>
+              <w:rFonts w:ascii="Cambria Math" w:hAnsi="Cambria Math" w:cs="David" w:hint="cs"/>
+              <w:sz w:val="24"/>
+              <w:szCs w:val="24"/>
+            </w:rPr>
+            <m:t>)</m:t>
           </m:r>
         </m:oMath>
       </m:oMathPara>
@@ -3929,12 +4293,12 @@
       </w:r>
       <w:r>
         <w:rPr>
-          <w:rFonts w:ascii="David" w:hAnsi="David" w:cs="David"/>
-          <w:sz w:val="24"/>
-          <w:szCs w:val="24"/>
-          <w:rtl/>
-        </w:rPr>
-        <w:t>בדיקה האם יש צורך לעדכן את המצביעים לצומת המינימלי/מקסימלי בעץ</w:t>
+          <w:rFonts w:ascii="David" w:hAnsi="David" w:cs="David" w:hint="cs"/>
+          <w:sz w:val="24"/>
+          <w:szCs w:val="24"/>
+          <w:rtl/>
+        </w:rPr>
+        <w:t>ריקון הערמה מאיברים</w:t>
       </w:r>
     </w:p>
     <w:p>
@@ -3977,12 +4341,12 @@
       </w:r>
       <w:r>
         <w:rPr>
-          <w:rFonts w:ascii="David" w:hAnsi="David" w:cs="David"/>
-          <w:sz w:val="24"/>
-          <w:szCs w:val="24"/>
-          <w:rtl/>
-        </w:rPr>
-        <w:t>אם קיים מינימום/מקסימום, השוואת מפתחות של הצומת הנוכחי עם הצומת המינימלי/מקסימלי</w:t>
+          <w:rFonts w:ascii="David" w:hAnsi="David" w:cs="David" w:hint="cs"/>
+          <w:sz w:val="24"/>
+          <w:szCs w:val="24"/>
+          <w:rtl/>
+        </w:rPr>
+        <w:t>ניתוק המצביעים מאיברי הערמה הקיימים ואיפוס המונים השונים</w:t>
       </w:r>
     </w:p>
     <w:p>
@@ -4029,23 +4393,22 @@
             <m:sty m:val="p"/>
           </m:rPr>
           <w:rPr>
-            <w:rFonts w:ascii="Cambria Math" w:hAnsi="Cambria Math" w:cs="David"/>
-            <w:sz w:val="24"/>
-            <w:szCs w:val="24"/>
-          </w:rPr>
-          <m:t>O(1</m:t>
+            <w:rFonts w:ascii="Cambria Math" w:hAnsi="Cambria Math" w:cs="David" w:hint="cs"/>
+            <w:sz w:val="24"/>
+            <w:szCs w:val="24"/>
+          </w:rPr>
+          <m:t>O(</m:t>
         </m:r>
         <m:r>
           <m:rPr>
             <m:sty m:val="p"/>
           </m:rPr>
           <w:rPr>
-            <w:rFonts w:ascii="Cambria Math" w:hAnsi="Cambria Math" w:cs="David"/>
-            <w:sz w:val="24"/>
-            <w:szCs w:val="24"/>
-            <w:rtl/>
-          </w:rPr>
-          <m:t>)</m:t>
+            <w:rFonts w:ascii="Cambria Math" w:hAnsi="Cambria Math" w:cs="David" w:hint="cs"/>
+            <w:sz w:val="24"/>
+            <w:szCs w:val="24"/>
+          </w:rPr>
+          <m:t>1)</m:t>
         </m:r>
       </m:oMath>
     </w:p>
@@ -4056,6 +4419,7 @@
           <w:rFonts w:ascii="David" w:hAnsi="David" w:cs="David"/>
           <w:sz w:val="24"/>
           <w:szCs w:val="24"/>
+          <w:rtl/>
         </w:rPr>
       </w:pPr>
       <w:r>
@@ -4067,7 +4431,16 @@
           <w:szCs w:val="24"/>
           <w:rtl/>
         </w:rPr>
-        <w:t>ניתוח סיבוכיות במקרה הגרוע: -</w:t>
+        <w:t xml:space="preserve">ניתוח סיבוכיות במקרה הגרוע: </w:t>
+      </w:r>
+      <w:r>
+        <w:rPr>
+          <w:rFonts w:ascii="David" w:hAnsi="David" w:cs="David" w:hint="cs"/>
+          <w:sz w:val="24"/>
+          <w:szCs w:val="24"/>
+          <w:rtl/>
+        </w:rPr>
+        <w:t>תמיד שינוי מצביעים קבוע.</w:t>
       </w:r>
     </w:p>
     <w:p>
@@ -4104,10 +4477,452 @@
               <w:sz w:val="24"/>
               <w:szCs w:val="24"/>
             </w:rPr>
-            <m:t>get_subtree_min(self) -&gt; AVLNode</m:t>
+            <m:t>private void disconnectChildren()</m:t>
           </m:r>
         </m:oMath>
       </m:oMathPara>
+    </w:p>
+    <w:p>
+      <w:pPr>
+        <w:spacing w:line="360" w:lineRule="auto"/>
+        <w:rPr>
+          <w:rFonts w:ascii="David" w:hAnsi="David" w:cs="David"/>
+          <w:sz w:val="24"/>
+          <w:szCs w:val="24"/>
+        </w:rPr>
+      </w:pPr>
+      <w:r>
+        <w:rPr>
+          <w:rFonts w:ascii="David" w:hAnsi="David" w:cs="David" w:hint="cs"/>
+          <w:b/>
+          <w:bCs/>
+          <w:sz w:val="24"/>
+          <w:szCs w:val="24"/>
+          <w:rtl/>
+        </w:rPr>
+        <w:t>מטרה</w:t>
+      </w:r>
+      <w:r>
+        <w:rPr>
+          <w:rFonts w:ascii="David" w:hAnsi="David" w:cs="David" w:hint="cs"/>
+          <w:sz w:val="24"/>
+          <w:szCs w:val="24"/>
+          <w:rtl/>
+        </w:rPr>
+        <w:t>:</w:t>
+      </w:r>
+      <w:r>
+        <w:rPr>
+          <w:rFonts w:ascii="David" w:hAnsi="David" w:cs="David" w:hint="cs"/>
+          <w:sz w:val="24"/>
+          <w:szCs w:val="24"/>
+          <w:rtl/>
+        </w:rPr>
+        <w:t xml:space="preserve"> </w:t>
+      </w:r>
+      <w:r>
+        <w:rPr>
+          <w:rFonts w:eastAsia="Times New Roman" w:cs="David" w:hint="cs"/>
+          <w:kern w:val="0"/>
+          <w:sz w:val="24"/>
+          <w:szCs w:val="24"/>
+          <w:rtl/>
+          <w14:ligatures w14:val="none"/>
+        </w:rPr>
+        <w:t>ניתוק השורשים מהוריהם</w:t>
+      </w:r>
+    </w:p>
+    <w:p>
+      <w:pPr>
+        <w:spacing w:line="360" w:lineRule="auto"/>
+        <w:rPr>
+          <w:rFonts w:ascii="David" w:hAnsi="David" w:cs="David"/>
+          <w:sz w:val="24"/>
+          <w:szCs w:val="24"/>
+        </w:rPr>
+      </w:pPr>
+      <w:r>
+        <w:rPr>
+          <w:rFonts w:ascii="David" w:hAnsi="David" w:cs="David" w:hint="cs"/>
+          <w:b/>
+          <w:bCs/>
+          <w:sz w:val="24"/>
+          <w:szCs w:val="24"/>
+          <w:rtl/>
+        </w:rPr>
+        <w:t>שיטת פעולה</w:t>
+      </w:r>
+      <w:r>
+        <w:rPr>
+          <w:rFonts w:ascii="David" w:hAnsi="David" w:cs="David" w:hint="cs"/>
+          <w:sz w:val="24"/>
+          <w:szCs w:val="24"/>
+          <w:rtl/>
+        </w:rPr>
+        <w:t>:</w:t>
+      </w:r>
+      <w:r>
+        <w:rPr>
+          <w:rFonts w:ascii="David" w:hAnsi="David" w:cs="David" w:hint="cs"/>
+          <w:sz w:val="24"/>
+          <w:szCs w:val="24"/>
+          <w:rtl/>
+        </w:rPr>
+        <w:t xml:space="preserve"> </w:t>
+      </w:r>
+      <w:r>
+        <w:rPr>
+          <w:rFonts w:eastAsia="Times New Roman" w:cs="David" w:hint="cs"/>
+          <w:kern w:val="0"/>
+          <w:sz w:val="24"/>
+          <w:szCs w:val="24"/>
+          <w:rtl/>
+          <w14:ligatures w14:val="none"/>
+        </w:rPr>
+        <w:t>החל מהצומת האחרון של הערמה, נעבור על כלל השורשים וננתק את המצביע להורה</w:t>
+      </w:r>
+    </w:p>
+    <w:p>
+      <w:pPr>
+        <w:spacing w:line="360" w:lineRule="auto"/>
+        <w:rPr>
+          <w:rFonts w:ascii="David" w:hAnsi="David" w:cs="David"/>
+          <w:sz w:val="24"/>
+          <w:szCs w:val="24"/>
+        </w:rPr>
+      </w:pPr>
+      <w:r>
+        <w:rPr>
+          <w:rFonts w:ascii="David" w:hAnsi="David" w:cs="David" w:hint="cs"/>
+          <w:b/>
+          <w:bCs/>
+          <w:sz w:val="24"/>
+          <w:szCs w:val="24"/>
+          <w:rtl/>
+        </w:rPr>
+        <w:t>סיבוכיות זמן</w:t>
+      </w:r>
+      <w:r>
+        <w:rPr>
+          <w:rFonts w:ascii="David" w:hAnsi="David" w:cs="David" w:hint="cs"/>
+          <w:sz w:val="24"/>
+          <w:szCs w:val="24"/>
+          <w:rtl/>
+        </w:rPr>
+        <w:t>:</w:t>
+      </w:r>
+      <w:r>
+        <w:rPr>
+          <w:rFonts w:ascii="David" w:hAnsi="David" w:cs="David" w:hint="cs"/>
+          <w:sz w:val="24"/>
+          <w:szCs w:val="24"/>
+          <w:rtl/>
+        </w:rPr>
+        <w:t xml:space="preserve"> </w:t>
+      </w:r>
+      <m:oMath>
+        <m:r>
+          <m:rPr>
+            <m:sty m:val="p"/>
+          </m:rPr>
+          <w:rPr>
+            <w:rFonts w:ascii="Cambria Math" w:hAnsi="Cambria Math" w:cs="David" w:hint="cs"/>
+            <w:sz w:val="24"/>
+            <w:szCs w:val="24"/>
+          </w:rPr>
+          <m:t>O(</m:t>
+        </m:r>
+        <m:func>
+          <m:funcPr>
+            <m:ctrlPr>
+              <w:rPr>
+                <w:rFonts w:ascii="Cambria Math" w:hAnsi="Cambria Math" w:cs="David"/>
+                <w:iCs/>
+                <w:sz w:val="24"/>
+                <w:szCs w:val="24"/>
+              </w:rPr>
+            </m:ctrlPr>
+          </m:funcPr>
+          <m:fName>
+            <m:r>
+              <m:rPr>
+                <m:sty m:val="p"/>
+              </m:rPr>
+              <w:rPr>
+                <w:rFonts w:ascii="Cambria Math" w:hAnsi="Cambria Math" w:cs="David"/>
+                <w:sz w:val="24"/>
+                <w:szCs w:val="24"/>
+              </w:rPr>
+              <m:t>log</m:t>
+            </m:r>
+          </m:fName>
+          <m:e>
+            <m:r>
+              <w:rPr>
+                <w:rFonts w:ascii="Cambria Math" w:hAnsi="Cambria Math" w:cs="David" w:hint="cs"/>
+                <w:sz w:val="24"/>
+                <w:szCs w:val="24"/>
+              </w:rPr>
+              <m:t>n</m:t>
+            </m:r>
+          </m:e>
+        </m:func>
+        <m:r>
+          <w:rPr>
+            <w:rFonts w:ascii="Cambria Math" w:hAnsi="Cambria Math" w:cs="David" w:hint="cs"/>
+            <w:sz w:val="24"/>
+            <w:szCs w:val="24"/>
+          </w:rPr>
+          <m:t>)</m:t>
+        </m:r>
+      </m:oMath>
+    </w:p>
+    <w:p>
+      <w:pPr>
+        <w:spacing w:line="360" w:lineRule="auto"/>
+        <w:rPr>
+          <w:rFonts w:ascii="David" w:hAnsi="David" w:cs="David"/>
+          <w:sz w:val="24"/>
+          <w:szCs w:val="24"/>
+        </w:rPr>
+      </w:pPr>
+      <w:r>
+        <w:rPr>
+          <w:rFonts w:ascii="David" w:hAnsi="David" w:cs="David" w:hint="cs"/>
+          <w:b/>
+          <w:bCs/>
+          <w:sz w:val="24"/>
+          <w:szCs w:val="24"/>
+          <w:rtl/>
+        </w:rPr>
+        <w:t xml:space="preserve">ניתוח סיבוכיות במקרה הגרוע: </w:t>
+      </w:r>
+      <w:r>
+        <w:rPr>
+          <w:rFonts w:eastAsia="Times New Roman" w:cs="David" w:hint="cs"/>
+          <w:kern w:val="0"/>
+          <w:sz w:val="24"/>
+          <w:szCs w:val="24"/>
+          <w:rtl/>
+          <w14:ligatures w14:val="none"/>
+        </w:rPr>
+        <w:t xml:space="preserve">אנו יודעים שבכל רגע נתון כמות השורשים בערמה חסום ע״י </w:t>
+      </w:r>
+      <m:oMath>
+        <m:func>
+          <m:funcPr>
+            <m:ctrlPr>
+              <w:rPr>
+                <w:rFonts w:ascii="Cambria Math" w:eastAsia="Times New Roman" w:hAnsi="Cambria Math" w:cs="David"/>
+                <w:i/>
+                <w:kern w:val="0"/>
+                <w:sz w:val="24"/>
+                <w:szCs w:val="24"/>
+                <w14:ligatures w14:val="none"/>
+              </w:rPr>
+            </m:ctrlPr>
+          </m:funcPr>
+          <m:fName>
+            <m:r>
+              <m:rPr>
+                <m:sty m:val="p"/>
+              </m:rPr>
+              <w:rPr>
+                <w:rFonts w:ascii="Cambria Math" w:eastAsia="Times New Roman" w:hAnsi="Cambria Math" w:cs="David"/>
+                <w:kern w:val="0"/>
+                <w:sz w:val="24"/>
+                <w:szCs w:val="24"/>
+                <w14:ligatures w14:val="none"/>
+              </w:rPr>
+              <m:t>log</m:t>
+            </m:r>
+          </m:fName>
+          <m:e>
+            <m:r>
+              <w:rPr>
+                <w:rFonts w:ascii="Cambria Math" w:eastAsia="Times New Roman" w:hAnsi="Cambria Math" w:cs="David" w:hint="cs"/>
+                <w:kern w:val="0"/>
+                <w:sz w:val="24"/>
+                <w:szCs w:val="24"/>
+                <w14:ligatures w14:val="none"/>
+              </w:rPr>
+              <m:t>n</m:t>
+            </m:r>
+          </m:e>
+        </m:func>
+      </m:oMath>
+      <w:r>
+        <w:rPr>
+          <w:rFonts w:eastAsia="Times New Roman" w:cs="David" w:hint="cs"/>
+          <w:kern w:val="0"/>
+          <w:sz w:val="24"/>
+          <w:szCs w:val="24"/>
+          <w:rtl/>
+          <w14:ligatures w14:val="none"/>
+        </w:rPr>
+        <w:t xml:space="preserve"> לכן נבצע </w:t>
+      </w:r>
+      <m:oMath>
+        <m:func>
+          <m:funcPr>
+            <m:ctrlPr>
+              <w:rPr>
+                <w:rFonts w:ascii="Cambria Math" w:eastAsia="Times New Roman" w:hAnsi="Cambria Math" w:cs="David"/>
+                <w:i/>
+                <w:kern w:val="0"/>
+                <w:sz w:val="24"/>
+                <w:szCs w:val="24"/>
+                <w14:ligatures w14:val="none"/>
+              </w:rPr>
+            </m:ctrlPr>
+          </m:funcPr>
+          <m:fName>
+            <m:r>
+              <m:rPr>
+                <m:sty m:val="p"/>
+              </m:rPr>
+              <w:rPr>
+                <w:rFonts w:ascii="Cambria Math" w:eastAsia="Times New Roman" w:hAnsi="Cambria Math" w:cs="David"/>
+                <w:kern w:val="0"/>
+                <w:sz w:val="24"/>
+                <w:szCs w:val="24"/>
+                <w14:ligatures w14:val="none"/>
+              </w:rPr>
+              <m:t>log</m:t>
+            </m:r>
+          </m:fName>
+          <m:e>
+            <m:r>
+              <w:rPr>
+                <w:rFonts w:ascii="Cambria Math" w:eastAsia="Times New Roman" w:hAnsi="Cambria Math" w:cs="David" w:hint="cs"/>
+                <w:kern w:val="0"/>
+                <w:sz w:val="24"/>
+                <w:szCs w:val="24"/>
+                <w14:ligatures w14:val="none"/>
+              </w:rPr>
+              <m:t>n</m:t>
+            </m:r>
+          </m:e>
+        </m:func>
+      </m:oMath>
+      <w:r>
+        <w:rPr>
+          <w:rFonts w:eastAsia="Times New Roman" w:cs="David" w:hint="cs"/>
+          <w:kern w:val="0"/>
+          <w:sz w:val="24"/>
+          <w:szCs w:val="24"/>
+          <w:rtl/>
+          <w14:ligatures w14:val="none"/>
+        </w:rPr>
+        <w:t xml:space="preserve"> קריאות לפעולה בסיבוכיות </w:t>
+      </w:r>
+      <m:oMath>
+        <m:r>
+          <w:rPr>
+            <w:rFonts w:ascii="Cambria Math" w:eastAsia="Times New Roman" w:hAnsi="Cambria Math" w:cs="David" w:hint="cs"/>
+            <w:kern w:val="0"/>
+            <w:sz w:val="24"/>
+            <w:szCs w:val="24"/>
+            <w14:ligatures w14:val="none"/>
+          </w:rPr>
+          <m:t>O(1)</m:t>
+        </m:r>
+      </m:oMath>
+      <w:r>
+        <w:rPr>
+          <w:rFonts w:eastAsia="Times New Roman" w:cs="David" w:hint="cs"/>
+          <w:kern w:val="0"/>
+          <w:sz w:val="24"/>
+          <w:szCs w:val="24"/>
+          <w:rtl/>
+          <w14:ligatures w14:val="none"/>
+        </w:rPr>
+        <w:t xml:space="preserve"> לכן סה״כ </w:t>
+      </w:r>
+      <m:oMath>
+        <m:r>
+          <w:rPr>
+            <w:rFonts w:ascii="Cambria Math" w:eastAsia="Times New Roman" w:hAnsi="Cambria Math" w:cs="David" w:hint="cs"/>
+            <w:kern w:val="0"/>
+            <w:sz w:val="24"/>
+            <w:szCs w:val="24"/>
+            <w14:ligatures w14:val="none"/>
+          </w:rPr>
+          <m:t>O(</m:t>
+        </m:r>
+        <m:func>
+          <m:funcPr>
+            <m:ctrlPr>
+              <w:rPr>
+                <w:rFonts w:ascii="Cambria Math" w:eastAsia="Times New Roman" w:hAnsi="Cambria Math" w:cs="David"/>
+                <w:i/>
+                <w:kern w:val="0"/>
+                <w:sz w:val="24"/>
+                <w:szCs w:val="24"/>
+                <w14:ligatures w14:val="none"/>
+              </w:rPr>
+            </m:ctrlPr>
+          </m:funcPr>
+          <m:fName>
+            <m:r>
+              <m:rPr>
+                <m:sty m:val="p"/>
+              </m:rPr>
+              <w:rPr>
+                <w:rFonts w:ascii="Cambria Math" w:eastAsia="Times New Roman" w:hAnsi="Cambria Math" w:cs="David"/>
+                <w:kern w:val="0"/>
+                <w:sz w:val="24"/>
+                <w:szCs w:val="24"/>
+                <w14:ligatures w14:val="none"/>
+              </w:rPr>
+              <m:t>log</m:t>
+            </m:r>
+          </m:fName>
+          <m:e>
+            <m:r>
+              <w:rPr>
+                <w:rFonts w:ascii="Cambria Math" w:eastAsia="Times New Roman" w:hAnsi="Cambria Math" w:cs="David" w:hint="cs"/>
+                <w:kern w:val="0"/>
+                <w:sz w:val="24"/>
+                <w:szCs w:val="24"/>
+                <w14:ligatures w14:val="none"/>
+              </w:rPr>
+              <m:t>n</m:t>
+            </m:r>
+          </m:e>
+        </m:func>
+        <m:r>
+          <w:rPr>
+            <w:rFonts w:ascii="Cambria Math" w:eastAsia="Times New Roman" w:hAnsi="Cambria Math" w:cs="David" w:hint="cs"/>
+            <w:kern w:val="0"/>
+            <w:sz w:val="24"/>
+            <w:szCs w:val="24"/>
+            <w14:ligatures w14:val="none"/>
+          </w:rPr>
+          <m:t>)</m:t>
+        </m:r>
+      </m:oMath>
+      <w:r>
+        <w:rPr>
+          <w:rFonts w:eastAsia="Times New Roman" w:cs="David" w:hint="cs"/>
+          <w:kern w:val="0"/>
+          <w:sz w:val="24"/>
+          <w:szCs w:val="24"/>
+          <w:rtl/>
+          <w14:ligatures w14:val="none"/>
+        </w:rPr>
+        <w:t>.</w:t>
+      </w:r>
+    </w:p>
+    <w:p>
+      <w:pPr>
+        <w:spacing w:line="360" w:lineRule="auto"/>
+        <w:rPr>
+          <w:rFonts w:ascii="David" w:hAnsi="David" w:cs="David"/>
+          <w:sz w:val="24"/>
+          <w:szCs w:val="24"/>
+        </w:rPr>
+      </w:pPr>
     </w:p>
     <w:p>
       <w:pPr>
@@ -4133,8 +4948,7 @@
               <w:sz w:val="24"/>
               <w:szCs w:val="24"/>
             </w:rPr>
-            <w:lastRenderedPageBreak/>
-            <m:t>get_subtree_max(self) -&gt; AVLNode</m:t>
+            <m:t>public void deleteMin()</m:t>
           </m:r>
         </m:oMath>
       </m:oMathPara>
@@ -4179,12 +4993,12 @@
       </w:r>
       <w:r>
         <w:rPr>
-          <w:rFonts w:ascii="David" w:hAnsi="David" w:cs="David"/>
-          <w:sz w:val="24"/>
-          <w:szCs w:val="24"/>
-          <w:rtl/>
-        </w:rPr>
-        <w:t>החזרת הצומת בעל המפתח המינימלי/מקסימלי</w:t>
+          <w:rFonts w:ascii="David" w:hAnsi="David" w:cs="David" w:hint="cs"/>
+          <w:sz w:val="24"/>
+          <w:szCs w:val="24"/>
+          <w:rtl/>
+        </w:rPr>
+        <w:t>מחיקת האיבר בעל המפתח המינימלי</w:t>
       </w:r>
     </w:p>
     <w:p>
@@ -4192,56 +5006,12 @@
         <w:spacing w:line="360" w:lineRule="auto"/>
         <w:rPr>
           <w:rFonts w:ascii="David" w:hAnsi="David" w:cs="David"/>
-          <w:sz w:val="24"/>
-          <w:szCs w:val="24"/>
-        </w:rPr>
-      </w:pPr>
-      <w:r>
-        <w:rPr>
-          <w:rFonts w:ascii="David" w:hAnsi="David" w:cs="David" w:hint="cs"/>
           <w:b/>
           <w:bCs/>
-          <w:sz w:val="24"/>
-          <w:szCs w:val="24"/>
-          <w:rtl/>
-        </w:rPr>
-        <w:t>שיטת פעולה</w:t>
-      </w:r>
-      <w:r>
-        <w:rPr>
-          <w:rFonts w:ascii="David" w:hAnsi="David" w:cs="David" w:hint="cs"/>
-          <w:sz w:val="24"/>
-          <w:szCs w:val="24"/>
-          <w:rtl/>
-        </w:rPr>
-        <w:t>:</w:t>
-      </w:r>
-      <w:r>
-        <w:rPr>
-          <w:rFonts w:ascii="David" w:hAnsi="David" w:cs="David" w:hint="cs"/>
-          <w:sz w:val="24"/>
-          <w:szCs w:val="24"/>
-          <w:rtl/>
-        </w:rPr>
-        <w:t xml:space="preserve"> </w:t>
-      </w:r>
-      <w:r>
-        <w:rPr>
-          <w:rFonts w:ascii="David" w:hAnsi="David" w:cs="David"/>
-          <w:sz w:val="24"/>
-          <w:szCs w:val="24"/>
-          <w:rtl/>
-        </w:rPr>
-        <w:t>החל מהשורש, נרד בעץ עד לצומת השמאלי/ימני ביותר</w:t>
-      </w:r>
-    </w:p>
-    <w:p>
-      <w:pPr>
-        <w:spacing w:line="360" w:lineRule="auto"/>
-        <w:rPr>
-          <w:rFonts w:ascii="David" w:hAnsi="David" w:cs="David"/>
-          <w:sz w:val="24"/>
-          <w:szCs w:val="24"/>
+          <w:color w:val="FF0000"/>
+          <w:sz w:val="24"/>
+          <w:szCs w:val="24"/>
+          <w:rtl/>
         </w:rPr>
       </w:pPr>
       <w:r>
@@ -4253,7 +5023,7 @@
           <w:szCs w:val="24"/>
           <w:rtl/>
         </w:rPr>
-        <w:t>סיבוכיות זמן</w:t>
+        <w:t>שיטת פעולה</w:t>
       </w:r>
       <w:r>
         <w:rPr>
@@ -4272,6 +5042,79 @@
           <w:rtl/>
         </w:rPr>
         <w:t xml:space="preserve"> </w:t>
+      </w:r>
+      <w:r>
+        <w:rPr>
+          <w:rFonts w:ascii="David" w:hAnsi="David" w:cs="David" w:hint="cs"/>
+          <w:sz w:val="24"/>
+          <w:szCs w:val="24"/>
+          <w:rtl/>
+        </w:rPr>
+        <w:t xml:space="preserve">ראשית נבדוק האם הערמה ריקה או מכילה </w:t>
+      </w:r>
+      <w:r>
+        <w:rPr>
+          <w:rFonts w:ascii="David" w:hAnsi="David" w:cs="David" w:hint="cs"/>
+          <w:sz w:val="24"/>
+          <w:szCs w:val="24"/>
+          <w:rtl/>
+        </w:rPr>
+        <w:t xml:space="preserve">עץ </w:t>
+      </w:r>
+      <w:r>
+        <w:rPr>
+          <w:rFonts w:ascii="David" w:hAnsi="David" w:cs="David" w:hint="cs"/>
+          <w:sz w:val="24"/>
+          <w:szCs w:val="24"/>
+          <w:rtl/>
+        </w:rPr>
+        <w:t xml:space="preserve">יחיד. אם הערמה ריקה נסיים את ריצת המתודה. אם בערמה </w:t>
+      </w:r>
+      <w:r>
+        <w:rPr>
+          <w:rFonts w:ascii="David" w:hAnsi="David" w:cs="David" w:hint="cs"/>
+          <w:sz w:val="24"/>
+          <w:szCs w:val="24"/>
+          <w:rtl/>
+        </w:rPr>
+        <w:t xml:space="preserve">עץ </w:t>
+      </w:r>
+      <w:r>
+        <w:rPr>
+          <w:rFonts w:ascii="David" w:hAnsi="David" w:cs="David" w:hint="cs"/>
+          <w:sz w:val="24"/>
+          <w:szCs w:val="24"/>
+          <w:rtl/>
+        </w:rPr>
+        <w:t>יחיד</w:t>
+      </w:r>
+      <w:r>
+        <w:rPr>
+          <w:rFonts w:ascii="David" w:hAnsi="David" w:cs="David" w:hint="cs"/>
+          <w:sz w:val="24"/>
+          <w:szCs w:val="24"/>
+          <w:rtl/>
+        </w:rPr>
+        <w:t xml:space="preserve"> מדרגה </w:t>
+      </w:r>
+      <m:oMath>
+        <m:r>
+          <w:rPr>
+            <w:rFonts w:ascii="Cambria Math" w:hAnsi="Cambria Math" w:cs="David" w:hint="cs"/>
+            <w:sz w:val="24"/>
+            <w:szCs w:val="24"/>
+          </w:rPr>
+          <m:t>0</m:t>
+        </m:r>
+      </m:oMath>
+      <w:r>
+        <w:rPr>
+          <w:rFonts w:ascii="David" w:hAnsi="David" w:cs="David" w:hint="cs"/>
+          <w:sz w:val="24"/>
+          <w:szCs w:val="24"/>
+          <w:rtl/>
+        </w:rPr>
+        <w:t xml:space="preserve">, משמע יש בה איבר יחיד, ננקה אותה ע״י </w:t>
       </w:r>
       <m:oMath>
         <m:r>
@@ -4283,89 +5126,28 @@
             <w:sz w:val="24"/>
             <w:szCs w:val="24"/>
           </w:rPr>
-          <m:t>O(</m:t>
-        </m:r>
-        <m:func>
-          <m:funcPr>
-            <m:ctrlPr>
-              <w:rPr>
-                <w:rFonts w:ascii="Cambria Math" w:hAnsi="Cambria Math" w:cs="David"/>
-                <w:iCs/>
-                <w:sz w:val="24"/>
-                <w:szCs w:val="24"/>
-              </w:rPr>
-            </m:ctrlPr>
-          </m:funcPr>
-          <m:fName>
-            <m:r>
-              <m:rPr>
-                <m:sty m:val="p"/>
-              </m:rPr>
-              <w:rPr>
-                <w:rFonts w:ascii="Cambria Math" w:hAnsi="Cambria Math" w:cs="David"/>
-                <w:sz w:val="24"/>
-                <w:szCs w:val="24"/>
-              </w:rPr>
-              <m:t>log</m:t>
-            </m:r>
-          </m:fName>
-          <m:e>
-            <m:r>
-              <w:rPr>
-                <w:rFonts w:ascii="Cambria Math" w:hAnsi="Cambria Math" w:cs="David" w:hint="cs"/>
-                <w:sz w:val="24"/>
-                <w:szCs w:val="24"/>
-              </w:rPr>
-              <m:t>n</m:t>
-            </m:r>
-          </m:e>
-        </m:func>
-        <m:r>
-          <w:rPr>
-            <w:rFonts w:ascii="Cambria Math" w:hAnsi="Cambria Math" w:cs="David" w:hint="cs"/>
-            <w:sz w:val="24"/>
-            <w:szCs w:val="24"/>
-          </w:rPr>
-          <m:t>)</m:t>
+          <m:t>clearHeap</m:t>
         </m:r>
       </m:oMath>
-    </w:p>
-    <w:p>
-      <w:pPr>
-        <w:spacing w:line="360" w:lineRule="auto"/>
-        <w:rPr>
-          <w:rFonts w:ascii="David" w:hAnsi="David" w:cs="David"/>
-          <w:sz w:val="24"/>
-          <w:szCs w:val="24"/>
-        </w:rPr>
-      </w:pPr>
-      <w:r>
-        <w:rPr>
-          <w:rFonts w:ascii="David" w:hAnsi="David" w:cs="David" w:hint="cs"/>
-          <w:b/>
-          <w:bCs/>
-          <w:sz w:val="24"/>
-          <w:szCs w:val="24"/>
-          <w:rtl/>
-        </w:rPr>
-        <w:t xml:space="preserve">ניתוח סיבוכיות במקרה הגרוע: </w:t>
-      </w:r>
-      <w:r>
-        <w:rPr>
-          <w:rFonts w:ascii="David" w:hAnsi="David" w:cs="David"/>
-          <w:sz w:val="24"/>
-          <w:szCs w:val="24"/>
-          <w:rtl/>
-        </w:rPr>
-        <w:t>ירידה בכל העץ היא לינארית בגובה העץ, אשר מובטח להיות</w:t>
-      </w:r>
-      <w:r>
-        <w:rPr>
-          <w:rFonts w:ascii="David" w:hAnsi="David" w:cs="David"/>
-          <w:sz w:val="24"/>
-          <w:szCs w:val="24"/>
+      <w:r>
+        <w:rPr>
+          <w:rFonts w:ascii="David" w:hAnsi="David" w:cs="David" w:hint="cs"/>
+          <w:iCs/>
+          <w:sz w:val="24"/>
+          <w:szCs w:val="24"/>
+          <w:rtl/>
         </w:rPr>
         <w:t xml:space="preserve"> </w:t>
+      </w:r>
+      <w:r>
+        <w:rPr>
+          <w:rFonts w:ascii="David" w:hAnsi="David" w:cs="David" w:hint="cs"/>
+          <w:i/>
+          <w:sz w:val="24"/>
+          <w:szCs w:val="24"/>
+          <w:rtl/>
+        </w:rPr>
+        <w:t xml:space="preserve">בסיבוכיות קבועה. אחרת, נקבע את הבן האחרון של העץ להיות העץ האחרון החדש של הערמה וננתק את אחיו מההורה שלהם ע״י </w:t>
       </w:r>
       <m:oMath>
         <m:r>
@@ -4373,227 +5155,21 @@
             <m:sty m:val="p"/>
           </m:rPr>
           <w:rPr>
-            <w:rFonts w:ascii="Cambria Math" w:hAnsi="Cambria Math" w:cs="David"/>
-            <w:sz w:val="24"/>
-            <w:szCs w:val="24"/>
-          </w:rPr>
-          <m:t>O</m:t>
-        </m:r>
-        <m:r>
-          <w:rPr>
-            <w:rFonts w:ascii="Cambria Math" w:hAnsi="Cambria Math" w:cs="David"/>
-            <w:sz w:val="24"/>
-            <w:szCs w:val="24"/>
-          </w:rPr>
-          <m:t>(</m:t>
-        </m:r>
-        <m:func>
-          <m:funcPr>
-            <m:ctrlPr>
-              <w:rPr>
-                <w:rFonts w:ascii="Cambria Math" w:hAnsi="Cambria Math" w:cs="David"/>
-                <w:i/>
-                <w:sz w:val="24"/>
-                <w:szCs w:val="24"/>
-              </w:rPr>
-            </m:ctrlPr>
-          </m:funcPr>
-          <m:fName>
-            <m:r>
-              <m:rPr>
-                <m:sty m:val="p"/>
-              </m:rPr>
-              <w:rPr>
-                <w:rFonts w:ascii="Cambria Math" w:hAnsi="Cambria Math" w:cs="David"/>
-                <w:sz w:val="24"/>
-                <w:szCs w:val="24"/>
-              </w:rPr>
-              <m:t>log</m:t>
-            </m:r>
-          </m:fName>
-          <m:e>
-            <m:r>
-              <w:rPr>
-                <w:rFonts w:ascii="Cambria Math" w:hAnsi="Cambria Math" w:cs="David" w:hint="cs"/>
-                <w:sz w:val="24"/>
-                <w:szCs w:val="24"/>
-              </w:rPr>
-              <m:t>n</m:t>
-            </m:r>
-          </m:e>
-        </m:func>
-        <m:r>
-          <w:rPr>
-            <w:rFonts w:ascii="Cambria Math" w:hAnsi="Cambria Math" w:cs="David"/>
-            <w:sz w:val="24"/>
-            <w:szCs w:val="24"/>
-          </w:rPr>
-          <m:t>)</m:t>
+            <w:rFonts w:ascii="Cambria Math" w:hAnsi="Cambria Math" w:cs="David" w:hint="cs"/>
+            <w:sz w:val="24"/>
+            <w:szCs w:val="24"/>
+          </w:rPr>
+          <m:t>disconnectChildren</m:t>
         </m:r>
       </m:oMath>
       <w:r>
         <w:rPr>
-          <w:rFonts w:ascii="David" w:hAnsi="David" w:cs="David"/>
-          <w:sz w:val="24"/>
-          <w:szCs w:val="24"/>
-        </w:rPr>
-        <w:t xml:space="preserve"> </w:t>
-      </w:r>
-      <w:r>
-        <w:rPr>
-          <w:rFonts w:ascii="David" w:hAnsi="David" w:cs="David" w:hint="cs"/>
-          <w:sz w:val="24"/>
-          <w:szCs w:val="24"/>
-          <w:rtl/>
-        </w:rPr>
-        <w:t xml:space="preserve"> </w:t>
-      </w:r>
-      <w:r>
-        <w:rPr>
-          <w:rFonts w:ascii="David" w:hAnsi="David" w:cs="David"/>
-          <w:sz w:val="24"/>
-          <w:szCs w:val="24"/>
-          <w:rtl/>
-        </w:rPr>
-        <w:t>תמיד</w:t>
-      </w:r>
-      <w:r>
-        <w:rPr>
-          <w:rFonts w:ascii="David" w:hAnsi="David" w:cs="David" w:hint="cs"/>
-          <w:sz w:val="24"/>
-          <w:szCs w:val="24"/>
-          <w:rtl/>
-        </w:rPr>
-        <w:t>.</w:t>
-      </w:r>
-    </w:p>
-    <w:p>
-      <w:pPr>
-        <w:spacing w:line="360" w:lineRule="auto"/>
-        <w:rPr>
-          <w:rFonts w:ascii="David" w:hAnsi="David" w:cs="David"/>
-          <w:sz w:val="24"/>
-          <w:szCs w:val="24"/>
-          <w:rtl/>
-        </w:rPr>
-      </w:pPr>
-      <m:oMathPara>
-        <m:oMathParaPr>
-          <m:jc m:val="left"/>
-        </m:oMathParaPr>
-        <m:oMath>
-          <m:r>
-            <m:rPr>
-              <m:sty m:val="p"/>
-            </m:rPr>
-            <w:rPr>
-              <w:rFonts w:ascii="Cambria Math" w:hAnsi="Cambria Math" w:cs="David"/>
-              <w:sz w:val="24"/>
-              <w:szCs w:val="24"/>
-            </w:rPr>
-            <m:t>init_min_max(self) -&gt; None</m:t>
-          </m:r>
-        </m:oMath>
-      </m:oMathPara>
-    </w:p>
-    <w:p>
-      <w:pPr>
-        <w:spacing w:line="360" w:lineRule="auto"/>
-        <w:rPr>
-          <w:rFonts w:ascii="David" w:hAnsi="David" w:cs="David"/>
-          <w:sz w:val="24"/>
-          <w:szCs w:val="24"/>
-        </w:rPr>
-      </w:pPr>
-      <w:r>
-        <w:rPr>
-          <w:rFonts w:ascii="David" w:hAnsi="David" w:cs="David" w:hint="cs"/>
-          <w:b/>
-          <w:bCs/>
-          <w:sz w:val="24"/>
-          <w:szCs w:val="24"/>
-          <w:rtl/>
-        </w:rPr>
-        <w:t>מטרה</w:t>
-      </w:r>
-      <w:r>
-        <w:rPr>
-          <w:rFonts w:ascii="David" w:hAnsi="David" w:cs="David" w:hint="cs"/>
-          <w:sz w:val="24"/>
-          <w:szCs w:val="24"/>
-          <w:rtl/>
-        </w:rPr>
-        <w:t>:</w:t>
-      </w:r>
-      <w:r>
-        <w:rPr>
-          <w:rFonts w:ascii="David" w:hAnsi="David" w:cs="David" w:hint="cs"/>
-          <w:sz w:val="24"/>
-          <w:szCs w:val="24"/>
-          <w:rtl/>
-        </w:rPr>
-        <w:t xml:space="preserve"> </w:t>
-      </w:r>
-      <w:r>
-        <w:rPr>
-          <w:rFonts w:eastAsia="Times New Roman" w:cs="David"/>
-          <w:kern w:val="0"/>
-          <w:sz w:val="24"/>
-          <w:szCs w:val="24"/>
-          <w:rtl/>
-          <w14:ligatures w14:val="none"/>
-        </w:rPr>
-        <w:t>אתחול מינימום ומקסימום לעץ</w:t>
-      </w:r>
-    </w:p>
-    <w:p>
-      <w:pPr>
-        <w:spacing w:line="360" w:lineRule="auto"/>
-        <w:rPr>
-          <w:rFonts w:ascii="David" w:hAnsi="David" w:cs="David"/>
-          <w:sz w:val="24"/>
-          <w:szCs w:val="24"/>
-        </w:rPr>
-      </w:pPr>
-      <w:r>
-        <w:rPr>
-          <w:rFonts w:ascii="David" w:hAnsi="David" w:cs="David" w:hint="cs"/>
-          <w:b/>
-          <w:bCs/>
-          <w:sz w:val="24"/>
-          <w:szCs w:val="24"/>
-          <w:rtl/>
-        </w:rPr>
-        <w:t>שיטת פעולה</w:t>
-      </w:r>
-      <w:r>
-        <w:rPr>
-          <w:rFonts w:ascii="David" w:hAnsi="David" w:cs="David" w:hint="cs"/>
-          <w:sz w:val="24"/>
-          <w:szCs w:val="24"/>
-          <w:rtl/>
-        </w:rPr>
-        <w:t>:</w:t>
-      </w:r>
-      <w:r>
-        <w:rPr>
-          <w:rFonts w:ascii="David" w:hAnsi="David" w:cs="David" w:hint="cs"/>
-          <w:sz w:val="24"/>
-          <w:szCs w:val="24"/>
-          <w:rtl/>
-        </w:rPr>
-        <w:t xml:space="preserve"> </w:t>
-      </w:r>
-      <w:r>
-        <w:rPr>
-          <w:rFonts w:eastAsia="Times New Roman" w:cs="David"/>
-          <w:kern w:val="0"/>
-          <w:sz w:val="24"/>
-          <w:szCs w:val="24"/>
-          <w:rtl/>
-          <w14:ligatures w14:val="none"/>
-        </w:rPr>
-        <w:t>אם העץ לא ריק (קריאה ל-</w:t>
+          <w:rFonts w:ascii="David" w:hAnsi="David" w:cs="David" w:hint="cs"/>
+          <w:sz w:val="24"/>
+          <w:szCs w:val="24"/>
+          <w:rtl/>
+        </w:rPr>
+        <w:t xml:space="preserve">. לאחר מכן נחפש את המינימום החדש ע״י </w:t>
       </w:r>
       <m:oMath>
         <m:r>
@@ -4601,36 +5177,32 @@
             <m:sty m:val="p"/>
           </m:rPr>
           <w:rPr>
-            <w:rFonts w:ascii="Cambria Math" w:eastAsia="Times New Roman" w:hAnsi="Cambria Math"/>
-            <w:kern w:val="0"/>
-            <w:sz w:val="24"/>
-            <w:szCs w:val="24"/>
-            <w14:ligatures w14:val="none"/>
-          </w:rPr>
-          <m:t>is_empty</m:t>
+            <w:rFonts w:ascii="Cambria Math" w:hAnsi="Cambria Math" w:cs="David" w:hint="cs"/>
+            <w:sz w:val="24"/>
+            <w:szCs w:val="24"/>
+          </w:rPr>
+          <m:t>findMin</m:t>
         </m:r>
       </m:oMath>
       <w:r>
         <w:rPr>
-          <w:rFonts w:eastAsia="Times New Roman" w:cs="David"/>
-          <w:kern w:val="0"/>
-          <w:sz w:val="24"/>
-          <w:szCs w:val="24"/>
-          <w:rtl/>
-          <w14:ligatures w14:val="none"/>
-        </w:rPr>
-        <w:t>), נבצע השמה למאפייני</w:t>
-      </w:r>
-      <w:r>
-        <w:rPr>
-          <w:rFonts w:eastAsia="Times New Roman" w:cs="David" w:hint="cs"/>
-          <w:kern w:val="0"/>
-          <w:sz w:val="24"/>
-          <w:szCs w:val="24"/>
-          <w:rtl/>
-          <w14:ligatures w14:val="none"/>
-        </w:rPr>
-        <w:t xml:space="preserve"> </w:t>
+          <w:rFonts w:ascii="David" w:hAnsi="David" w:cs="David" w:hint="cs"/>
+          <w:i/>
+          <w:sz w:val="24"/>
+          <w:szCs w:val="24"/>
+          <w:rtl/>
+        </w:rPr>
+        <w:t xml:space="preserve"> ונקטין את כמות האיברים בערמה. בכל מקרה אחר, נרצה לייצר ערמה חדשה של ממש מבניו של השורש שהיה המינימום בעת הקריאה לפונקציה</w:t>
+      </w:r>
+      <w:r>
+        <w:rPr>
+          <w:rFonts w:ascii="David" w:hAnsi="David" w:cs="David" w:hint="cs"/>
+          <w:i/>
+          <w:sz w:val="24"/>
+          <w:szCs w:val="24"/>
+          <w:rtl/>
+        </w:rPr>
+        <w:t xml:space="preserve">, ולאחד אותו עם הערמה הנוכחית ע״י </w:t>
       </w:r>
       <m:oMath>
         <m:r>
@@ -4638,547 +5210,33 @@
             <m:sty m:val="p"/>
           </m:rPr>
           <w:rPr>
-            <w:rFonts w:ascii="Cambria Math" w:eastAsia="Times New Roman" w:hAnsi="Cambria Math"/>
-            <w:kern w:val="0"/>
-            <w:sz w:val="24"/>
-            <w:szCs w:val="24"/>
-            <w14:ligatures w14:val="none"/>
-          </w:rPr>
-          <m:t>min/max</m:t>
+            <w:rFonts w:ascii="Cambria Math" w:hAnsi="Cambria Math" w:cs="David" w:hint="cs"/>
+            <w:sz w:val="24"/>
+            <w:szCs w:val="24"/>
+          </w:rPr>
+          <m:t>meld</m:t>
         </m:r>
       </m:oMath>
       <w:r>
         <w:rPr>
-          <w:rFonts w:eastAsia="Times New Roman" w:cs="David" w:hint="cs"/>
-          <w:iCs/>
-          <w:kern w:val="0"/>
-          <w:sz w:val="24"/>
-          <w:szCs w:val="24"/>
-          <w:rtl/>
-          <w14:ligatures w14:val="none"/>
-        </w:rPr>
-        <w:t xml:space="preserve"> </w:t>
-      </w:r>
-      <w:r>
-        <w:rPr>
-          <w:rFonts w:eastAsia="Times New Roman" w:cs="David"/>
-          <w:kern w:val="0"/>
-          <w:sz w:val="24"/>
-          <w:szCs w:val="24"/>
-          <w:rtl/>
-          <w14:ligatures w14:val="none"/>
-        </w:rPr>
-        <w:t xml:space="preserve">של העץ ע״י הפלטים של </w:t>
-      </w:r>
-      <m:oMath>
-        <m:r>
-          <m:rPr>
-            <m:sty m:val="p"/>
-          </m:rPr>
-          <w:rPr>
-            <w:rFonts w:ascii="Cambria Math" w:eastAsia="Times New Roman" w:hAnsi="Cambria Math"/>
-            <w:kern w:val="0"/>
-            <w:sz w:val="24"/>
-            <w:szCs w:val="24"/>
-            <w14:ligatures w14:val="none"/>
-          </w:rPr>
-          <m:t>get_subtree_min/max</m:t>
-        </m:r>
-      </m:oMath>
-    </w:p>
-    <w:p>
-      <w:pPr>
-        <w:spacing w:line="360" w:lineRule="auto"/>
-        <w:rPr>
-          <w:rFonts w:ascii="David" w:hAnsi="David" w:cs="David"/>
-          <w:sz w:val="24"/>
-          <w:szCs w:val="24"/>
-        </w:rPr>
-      </w:pPr>
+          <w:rFonts w:ascii="David" w:hAnsi="David" w:cs="David" w:hint="cs"/>
+          <w:sz w:val="24"/>
+          <w:szCs w:val="24"/>
+          <w:rtl/>
+        </w:rPr>
+        <w:t xml:space="preserve">. </w:t>
+      </w:r>
       <w:r>
         <w:rPr>
           <w:rFonts w:ascii="David" w:hAnsi="David" w:cs="David" w:hint="cs"/>
           <w:b/>
           <w:bCs/>
-          <w:sz w:val="24"/>
-          <w:szCs w:val="24"/>
-          <w:rtl/>
-        </w:rPr>
-        <w:t>סיבוכיות זמן</w:t>
-      </w:r>
-      <w:r>
-        <w:rPr>
-          <w:rFonts w:ascii="David" w:hAnsi="David" w:cs="David" w:hint="cs"/>
-          <w:sz w:val="24"/>
-          <w:szCs w:val="24"/>
-          <w:rtl/>
-        </w:rPr>
-        <w:t>:</w:t>
-      </w:r>
-      <w:r>
-        <w:rPr>
-          <w:rFonts w:ascii="David" w:hAnsi="David" w:cs="David" w:hint="cs"/>
-          <w:sz w:val="24"/>
-          <w:szCs w:val="24"/>
-          <w:rtl/>
-        </w:rPr>
-        <w:t xml:space="preserve"> </w:t>
-      </w:r>
-      <m:oMath>
-        <m:r>
-          <m:rPr>
-            <m:sty m:val="p"/>
-          </m:rPr>
-          <w:rPr>
-            <w:rFonts w:ascii="Cambria Math" w:hAnsi="Cambria Math" w:cs="David" w:hint="cs"/>
-            <w:sz w:val="24"/>
-            <w:szCs w:val="24"/>
-          </w:rPr>
-          <m:t>O(</m:t>
-        </m:r>
-        <m:func>
-          <m:funcPr>
-            <m:ctrlPr>
-              <w:rPr>
-                <w:rFonts w:ascii="Cambria Math" w:hAnsi="Cambria Math" w:cs="David"/>
-                <w:iCs/>
-                <w:sz w:val="24"/>
-                <w:szCs w:val="24"/>
-              </w:rPr>
-            </m:ctrlPr>
-          </m:funcPr>
-          <m:fName>
-            <m:r>
-              <m:rPr>
-                <m:sty m:val="p"/>
-              </m:rPr>
-              <w:rPr>
-                <w:rFonts w:ascii="Cambria Math" w:hAnsi="Cambria Math" w:cs="David"/>
-                <w:sz w:val="24"/>
-                <w:szCs w:val="24"/>
-              </w:rPr>
-              <m:t>log</m:t>
-            </m:r>
-          </m:fName>
-          <m:e>
-            <m:r>
-              <w:rPr>
-                <w:rFonts w:ascii="Cambria Math" w:hAnsi="Cambria Math" w:cs="David" w:hint="cs"/>
-                <w:sz w:val="24"/>
-                <w:szCs w:val="24"/>
-              </w:rPr>
-              <m:t>n</m:t>
-            </m:r>
-          </m:e>
-        </m:func>
-        <m:r>
-          <w:rPr>
-            <w:rFonts w:ascii="Cambria Math" w:hAnsi="Cambria Math" w:cs="David" w:hint="cs"/>
-            <w:sz w:val="24"/>
-            <w:szCs w:val="24"/>
-          </w:rPr>
-          <m:t>)</m:t>
-        </m:r>
-      </m:oMath>
-    </w:p>
-    <w:p>
-      <w:pPr>
-        <w:spacing w:line="360" w:lineRule="auto"/>
-        <w:rPr>
-          <w:rFonts w:ascii="David" w:hAnsi="David" w:cs="David"/>
-          <w:sz w:val="24"/>
-          <w:szCs w:val="24"/>
-        </w:rPr>
-      </w:pPr>
-      <w:r>
-        <w:rPr>
-          <w:rFonts w:ascii="David" w:hAnsi="David" w:cs="David" w:hint="cs"/>
-          <w:b/>
-          <w:bCs/>
-          <w:sz w:val="24"/>
-          <w:szCs w:val="24"/>
-          <w:rtl/>
-        </w:rPr>
-        <w:t xml:space="preserve">ניתוח סיבוכיות במקרה הגרוע: </w:t>
-      </w:r>
-      <w:r>
-        <w:rPr>
-          <w:rFonts w:eastAsia="Times New Roman" w:cs="David"/>
-          <w:kern w:val="0"/>
-          <w:sz w:val="24"/>
-          <w:szCs w:val="24"/>
-          <w:rtl/>
-          <w14:ligatures w14:val="none"/>
-        </w:rPr>
-        <w:t xml:space="preserve">קריאה לשתי מתודות בסיבוכיות </w:t>
-      </w:r>
-      <m:oMath>
-        <m:r>
-          <w:rPr>
-            <w:rFonts w:ascii="Cambria Math" w:eastAsia="Times New Roman" w:hAnsi="Cambria Math" w:cs="David"/>
-            <w:kern w:val="0"/>
-            <w:sz w:val="24"/>
-            <w:szCs w:val="24"/>
-            <w14:ligatures w14:val="none"/>
-          </w:rPr>
-          <m:t>O(</m:t>
-        </m:r>
-        <m:func>
-          <m:funcPr>
-            <m:ctrlPr>
-              <w:rPr>
-                <w:rFonts w:ascii="Cambria Math" w:eastAsia="Times New Roman" w:hAnsi="Cambria Math" w:cs="David"/>
-                <w:i/>
-                <w:kern w:val="0"/>
-                <w:sz w:val="24"/>
-                <w:szCs w:val="24"/>
-                <w14:ligatures w14:val="none"/>
-              </w:rPr>
-            </m:ctrlPr>
-          </m:funcPr>
-          <m:fName>
-            <m:r>
-              <m:rPr>
-                <m:sty m:val="p"/>
-              </m:rPr>
-              <w:rPr>
-                <w:rFonts w:ascii="Cambria Math" w:eastAsia="Times New Roman" w:hAnsi="Cambria Math" w:cs="David"/>
-                <w:kern w:val="0"/>
-                <w:sz w:val="24"/>
-                <w:szCs w:val="24"/>
-                <w14:ligatures w14:val="none"/>
-              </w:rPr>
-              <m:t>log</m:t>
-            </m:r>
-          </m:fName>
-          <m:e>
-            <m:r>
-              <w:rPr>
-                <w:rFonts w:ascii="Cambria Math" w:eastAsia="Times New Roman" w:hAnsi="Cambria Math" w:cs="David" w:hint="cs"/>
-                <w:kern w:val="0"/>
-                <w:sz w:val="24"/>
-                <w:szCs w:val="24"/>
-                <w14:ligatures w14:val="none"/>
-              </w:rPr>
-              <m:t>n</m:t>
-            </m:r>
-          </m:e>
-        </m:func>
-        <m:r>
-          <w:rPr>
-            <w:rFonts w:ascii="Cambria Math" w:eastAsia="Times New Roman" w:hAnsi="Cambria Math" w:cs="David"/>
-            <w:kern w:val="0"/>
-            <w:sz w:val="24"/>
-            <w:szCs w:val="24"/>
-            <w:rtl/>
-            <w14:ligatures w14:val="none"/>
-          </w:rPr>
-          <m:t>)</m:t>
-        </m:r>
-      </m:oMath>
-      <w:r>
-        <w:rPr>
-          <w:rFonts w:eastAsia="Times New Roman" w:hint="cs"/>
-          <w:kern w:val="0"/>
-          <w:sz w:val="24"/>
-          <w:szCs w:val="24"/>
-          <w:rtl/>
-          <w14:ligatures w14:val="none"/>
-        </w:rPr>
-        <w:t xml:space="preserve"> </w:t>
-      </w:r>
-      <w:r>
-        <w:rPr>
-          <w:rFonts w:eastAsia="Times New Roman" w:cs="David"/>
-          <w:kern w:val="0"/>
-          <w:sz w:val="24"/>
-          <w:szCs w:val="24"/>
-          <w:rtl/>
-          <w14:ligatures w14:val="none"/>
-        </w:rPr>
-        <w:t xml:space="preserve">אחת אחרי השנייה, לכן סה״כ </w:t>
-      </w:r>
-      <m:oMath>
-        <m:r>
-          <w:rPr>
-            <w:rFonts w:ascii="Cambria Math" w:eastAsia="Times New Roman" w:hAnsi="Cambria Math" w:cs="David"/>
-            <w:kern w:val="0"/>
-            <w:sz w:val="24"/>
-            <w:szCs w:val="24"/>
-            <w14:ligatures w14:val="none"/>
-          </w:rPr>
-          <m:t>O(</m:t>
-        </m:r>
-        <m:func>
-          <m:funcPr>
-            <m:ctrlPr>
-              <w:rPr>
-                <w:rFonts w:ascii="Cambria Math" w:eastAsia="Times New Roman" w:hAnsi="Cambria Math" w:cs="David"/>
-                <w:i/>
-                <w:kern w:val="0"/>
-                <w:sz w:val="24"/>
-                <w:szCs w:val="24"/>
-                <w14:ligatures w14:val="none"/>
-              </w:rPr>
-            </m:ctrlPr>
-          </m:funcPr>
-          <m:fName>
-            <m:r>
-              <m:rPr>
-                <m:sty m:val="p"/>
-              </m:rPr>
-              <w:rPr>
-                <w:rFonts w:ascii="Cambria Math" w:eastAsia="Times New Roman" w:hAnsi="Cambria Math" w:cs="David"/>
-                <w:kern w:val="0"/>
-                <w:sz w:val="24"/>
-                <w:szCs w:val="24"/>
-                <w14:ligatures w14:val="none"/>
-              </w:rPr>
-              <m:t>log</m:t>
-            </m:r>
-          </m:fName>
-          <m:e>
-            <m:r>
-              <w:rPr>
-                <w:rFonts w:ascii="Cambria Math" w:eastAsia="Times New Roman" w:hAnsi="Cambria Math" w:cs="David" w:hint="cs"/>
-                <w:kern w:val="0"/>
-                <w:sz w:val="24"/>
-                <w:szCs w:val="24"/>
-                <w14:ligatures w14:val="none"/>
-              </w:rPr>
-              <m:t>n</m:t>
-            </m:r>
-          </m:e>
-        </m:func>
-        <m:r>
-          <w:rPr>
-            <w:rFonts w:ascii="Cambria Math" w:eastAsia="Times New Roman" w:hAnsi="Cambria Math" w:cs="David"/>
-            <w:kern w:val="0"/>
-            <w:sz w:val="24"/>
-            <w:szCs w:val="24"/>
-            <w:rtl/>
-            <w14:ligatures w14:val="none"/>
-          </w:rPr>
-          <m:t>)</m:t>
-        </m:r>
-      </m:oMath>
-      <w:r>
-        <w:rPr>
-          <w:rFonts w:eastAsia="Times New Roman" w:cs="David" w:hint="cs"/>
-          <w:kern w:val="0"/>
-          <w:sz w:val="24"/>
-          <w:szCs w:val="24"/>
-          <w:rtl/>
-          <w14:ligatures w14:val="none"/>
-        </w:rPr>
-        <w:t>.</w:t>
-      </w:r>
-    </w:p>
-    <w:p>
-      <w:pPr>
-        <w:spacing w:line="360" w:lineRule="auto"/>
-        <w:rPr>
-          <w:rFonts w:ascii="David" w:hAnsi="David" w:cs="David"/>
-          <w:sz w:val="24"/>
-          <w:szCs w:val="24"/>
-        </w:rPr>
-      </w:pPr>
-    </w:p>
-    <w:p>
-      <w:pPr>
-        <w:spacing w:line="360" w:lineRule="auto"/>
-        <w:rPr>
-          <w:rFonts w:ascii="David" w:hAnsi="David" w:cs="David"/>
-          <w:sz w:val="24"/>
-          <w:szCs w:val="24"/>
-          <w:rtl/>
-        </w:rPr>
-      </w:pPr>
-      <m:oMathPara>
-        <m:oMathParaPr>
-          <m:jc m:val="left"/>
-        </m:oMathParaPr>
-        <m:oMath>
-          <m:r>
-            <m:rPr>
-              <m:sty m:val="p"/>
-            </m:rPr>
-            <w:rPr>
-              <w:rFonts w:ascii="Cambria Math" w:hAnsi="Cambria Math" w:cs="David"/>
-              <w:sz w:val="24"/>
-              <w:szCs w:val="24"/>
-            </w:rPr>
-            <m:t>search(self, key: int) -&gt; AVLNode | None</m:t>
-          </m:r>
-        </m:oMath>
-      </m:oMathPara>
-    </w:p>
-    <w:p>
-      <w:pPr>
-        <w:spacing w:line="360" w:lineRule="auto"/>
-        <w:rPr>
-          <w:rFonts w:ascii="David" w:hAnsi="David" w:cs="David"/>
-          <w:sz w:val="24"/>
-          <w:szCs w:val="24"/>
-        </w:rPr>
-      </w:pPr>
-      <w:r>
-        <w:rPr>
-          <w:rFonts w:ascii="David" w:hAnsi="David" w:cs="David" w:hint="cs"/>
-          <w:b/>
-          <w:bCs/>
-          <w:sz w:val="24"/>
-          <w:szCs w:val="24"/>
-          <w:rtl/>
-        </w:rPr>
-        <w:t>מטרה</w:t>
-      </w:r>
-      <w:r>
-        <w:rPr>
-          <w:rFonts w:ascii="David" w:hAnsi="David" w:cs="David" w:hint="cs"/>
-          <w:sz w:val="24"/>
-          <w:szCs w:val="24"/>
-          <w:rtl/>
-        </w:rPr>
-        <w:t>:</w:t>
-      </w:r>
-      <w:r>
-        <w:rPr>
-          <w:rFonts w:ascii="David" w:hAnsi="David" w:cs="David" w:hint="cs"/>
-          <w:sz w:val="24"/>
-          <w:szCs w:val="24"/>
-          <w:rtl/>
-        </w:rPr>
-        <w:t xml:space="preserve"> </w:t>
-      </w:r>
-      <w:r>
-        <w:rPr>
-          <w:rFonts w:ascii="David" w:hAnsi="David" w:cs="David"/>
-          <w:sz w:val="24"/>
-          <w:szCs w:val="24"/>
-          <w:rtl/>
-        </w:rPr>
-        <w:t>מציאת צומת בעל מפתח נתון</w:t>
-      </w:r>
-    </w:p>
-    <w:p>
-      <w:pPr>
-        <w:spacing w:line="360" w:lineRule="auto"/>
-        <w:rPr>
-          <w:rFonts w:ascii="David" w:hAnsi="David" w:cs="David"/>
-          <w:i/>
-          <w:sz w:val="24"/>
-          <w:szCs w:val="24"/>
-          <w:rtl/>
-        </w:rPr>
-      </w:pPr>
-      <w:r>
-        <w:rPr>
-          <w:rFonts w:ascii="David" w:hAnsi="David" w:cs="David" w:hint="cs"/>
-          <w:b/>
-          <w:bCs/>
-          <w:sz w:val="24"/>
-          <w:szCs w:val="24"/>
-          <w:rtl/>
-        </w:rPr>
-        <w:t>שיטת פעולה</w:t>
-      </w:r>
-      <w:r>
-        <w:rPr>
-          <w:rFonts w:ascii="David" w:hAnsi="David" w:cs="David" w:hint="cs"/>
-          <w:sz w:val="24"/>
-          <w:szCs w:val="24"/>
-          <w:rtl/>
-        </w:rPr>
-        <w:t>:</w:t>
-      </w:r>
-      <w:r>
-        <w:rPr>
-          <w:rFonts w:ascii="David" w:hAnsi="David" w:cs="David" w:hint="cs"/>
-          <w:sz w:val="24"/>
-          <w:szCs w:val="24"/>
-          <w:rtl/>
-        </w:rPr>
-        <w:t xml:space="preserve"> </w:t>
-      </w:r>
-      <w:r>
-        <w:rPr>
-          <w:rFonts w:ascii="David" w:hAnsi="David" w:cs="David"/>
-          <w:sz w:val="24"/>
-          <w:szCs w:val="24"/>
-          <w:rtl/>
-        </w:rPr>
-        <w:t>נאתחל מצביע לשורש, ובלולאת</w:t>
-      </w:r>
-      <w:r>
-        <w:rPr>
-          <w:rFonts w:ascii="David" w:hAnsi="David" w:cs="David"/>
-          <w:sz w:val="24"/>
-          <w:szCs w:val="24"/>
-        </w:rPr>
-        <w:t xml:space="preserve"> </w:t>
-      </w:r>
-      <m:oMath>
-        <m:r>
-          <m:rPr>
-            <m:sty m:val="p"/>
-          </m:rPr>
-          <w:rPr>
-            <w:rFonts w:ascii="Cambria Math" w:hAnsi="Cambria Math" w:cs="David"/>
-            <w:sz w:val="24"/>
-            <w:szCs w:val="24"/>
-          </w:rPr>
-          <m:t>while</m:t>
-        </m:r>
-      </m:oMath>
-      <w:r>
-        <w:rPr>
-          <w:rFonts w:ascii="David" w:hAnsi="David" w:cs="David"/>
-          <w:sz w:val="24"/>
-          <w:szCs w:val="24"/>
-        </w:rPr>
-        <w:t xml:space="preserve"> </w:t>
-      </w:r>
-      <w:r>
-        <w:rPr>
-          <w:rFonts w:ascii="David" w:hAnsi="David" w:cs="David"/>
-          <w:sz w:val="24"/>
-          <w:szCs w:val="24"/>
-          <w:rtl/>
-        </w:rPr>
-        <w:t>נבצע השוואות בין המפתח של המצביע למפתח מהקלט. אם הקלט קטן מהמפתח הנוכחי נקדם את המצביע לבן השמאלי, ואם גדול מהמפתח הנוכחי נקדם לבן הימני. אם מתקיים שוויון נחזיר את הצומת עליה נצביע. הלולאה תעצור כשנגיע לצומת דמה. אם לא נמצא צומת בעל מפתח זהה נחזיר</w:t>
-      </w:r>
-      <w:r>
-        <w:rPr>
-          <w:rFonts w:ascii="David" w:hAnsi="David" w:cs="David" w:hint="cs"/>
-          <w:sz w:val="24"/>
-          <w:szCs w:val="24"/>
-          <w:rtl/>
-        </w:rPr>
-        <w:t xml:space="preserve"> </w:t>
-      </w:r>
-      <m:oMath>
-        <m:r>
-          <m:rPr>
-            <m:sty m:val="p"/>
-          </m:rPr>
-          <w:rPr>
-            <w:rFonts w:ascii="Cambria Math" w:hAnsi="Cambria Math" w:cs="David"/>
-            <w:sz w:val="24"/>
-            <w:szCs w:val="24"/>
-          </w:rPr>
-          <m:t>None</m:t>
-        </m:r>
-      </m:oMath>
-      <w:r>
-        <w:rPr>
-          <w:rFonts w:ascii="David" w:hAnsi="David" w:cs="David" w:hint="cs"/>
-          <w:i/>
-          <w:sz w:val="24"/>
-          <w:szCs w:val="24"/>
-          <w:rtl/>
-        </w:rPr>
-        <w:t>.</w:t>
+          <w:color w:val="FF0000"/>
+          <w:sz w:val="24"/>
+          <w:szCs w:val="24"/>
+          <w:rtl/>
+        </w:rPr>
+        <w:t>עצרתי פה 28/6/23 10:02</w:t>
       </w:r>
     </w:p>
     <w:p>
@@ -5652,7 +5710,6 @@
           <w:szCs w:val="24"/>
           <w:rtl/>
         </w:rPr>
-        <w:lastRenderedPageBreak/>
         <w:t>שיטת פעולה</w:t>
       </w:r>
       <w:r>

</xml_diff>

<commit_message>
stopped at update heap from array. missing recursivelinking description
</commit_message>
<xml_diff>
--- a/Binomial-Heap_Theory.docx
+++ b/Binomial-Heap_Theory.docx
@@ -10248,35 +10248,353 @@
           <w:szCs w:val="24"/>
           <w:rtl/>
         </w:rPr>
-        <w:t xml:space="preserve">אורך המערך הוא </w:t>
+        <w:t>אורך המערך הוא</w:t>
+      </w:r>
+      <w:r>
+        <w:rPr>
+          <w:rFonts w:ascii="David" w:hAnsi="David" w:cs="David" w:hint="cs"/>
+          <w:sz w:val="24"/>
+          <w:szCs w:val="24"/>
+          <w:rtl/>
+        </w:rPr>
+        <w:t xml:space="preserve"> </w:t>
       </w:r>
       <m:oMath>
         <m:r>
           <w:rPr>
-            <w:rFonts w:ascii="Cambria Math" w:hAnsi="Cambria Math" w:cs="David" w:hint="cs"/>
-            <w:sz w:val="24"/>
-            <w:szCs w:val="24"/>
-            <w:rtl/>
-          </w:rPr>
-          <m:t xml:space="preserve">לכל היותר </m:t>
-        </m:r>
-        <m:r>
-          <w:rPr>
             <w:rFonts w:ascii="Cambria Math" w:hAnsi="Cambria Math" w:cs="David"/>
             <w:sz w:val="24"/>
             <w:szCs w:val="24"/>
           </w:rPr>
-          <m:t>log</m:t>
+          <m:t>O(</m:t>
+        </m:r>
+        <m:func>
+          <m:funcPr>
+            <m:ctrlPr>
+              <w:rPr>
+                <w:rFonts w:ascii="Cambria Math" w:hAnsi="Cambria Math" w:cs="David"/>
+                <w:i/>
+                <w:sz w:val="24"/>
+                <w:szCs w:val="24"/>
+              </w:rPr>
+            </m:ctrlPr>
+          </m:funcPr>
+          <m:fName>
+            <m:r>
+              <m:rPr>
+                <m:sty m:val="p"/>
+              </m:rPr>
+              <w:rPr>
+                <w:rFonts w:ascii="Cambria Math" w:hAnsi="Cambria Math" w:cs="David"/>
+                <w:sz w:val="24"/>
+                <w:szCs w:val="24"/>
+              </w:rPr>
+              <m:t>log</m:t>
+            </m:r>
+          </m:fName>
+          <m:e>
+            <m:r>
+              <w:rPr>
+                <w:rFonts w:ascii="Cambria Math" w:hAnsi="Cambria Math" w:cs="David"/>
+                <w:sz w:val="24"/>
+                <w:szCs w:val="24"/>
+              </w:rPr>
+              <m:t>n</m:t>
+            </m:r>
+          </m:e>
+        </m:func>
+        <m:r>
+          <w:rPr>
+            <w:rFonts w:ascii="Cambria Math" w:hAnsi="Cambria Math" w:cs="David"/>
+            <w:sz w:val="24"/>
+            <w:szCs w:val="24"/>
+          </w:rPr>
+          <m:t>)</m:t>
         </m:r>
       </m:oMath>
       <w:r>
         <w:rPr>
+          <w:rFonts w:ascii="David" w:hAnsi="David" w:cs="David"/>
+          <w:sz w:val="24"/>
+          <w:szCs w:val="24"/>
+        </w:rPr>
+        <w:t xml:space="preserve"> </w:t>
+      </w:r>
+      <w:r>
+        <w:rPr>
+          <w:rFonts w:ascii="David" w:hAnsi="David" w:cs="David" w:hint="cs"/>
+          <w:sz w:val="24"/>
+          <w:szCs w:val="24"/>
+          <w:rtl/>
+        </w:rPr>
+        <w:t xml:space="preserve">שקול לדרגת העץ בעל הדרגה הגבוהה ביותר במערך+1. כלומר נבצע </w:t>
+      </w:r>
+      <m:oMath>
+        <m:r>
+          <w:rPr>
+            <w:rFonts w:ascii="Cambria Math" w:hAnsi="Cambria Math" w:cs="David"/>
+            <w:sz w:val="24"/>
+            <w:szCs w:val="24"/>
+          </w:rPr>
+          <m:t>O(</m:t>
+        </m:r>
+        <m:func>
+          <m:funcPr>
+            <m:ctrlPr>
+              <w:rPr>
+                <w:rFonts w:ascii="Cambria Math" w:hAnsi="Cambria Math" w:cs="David"/>
+                <w:i/>
+                <w:sz w:val="24"/>
+                <w:szCs w:val="24"/>
+              </w:rPr>
+            </m:ctrlPr>
+          </m:funcPr>
+          <m:fName>
+            <m:r>
+              <m:rPr>
+                <m:sty m:val="p"/>
+              </m:rPr>
+              <w:rPr>
+                <w:rFonts w:ascii="Cambria Math" w:hAnsi="Cambria Math" w:cs="David"/>
+                <w:sz w:val="24"/>
+                <w:szCs w:val="24"/>
+              </w:rPr>
+              <m:t>log</m:t>
+            </m:r>
+          </m:fName>
+          <m:e>
+            <m:r>
+              <w:rPr>
+                <w:rFonts w:ascii="Cambria Math" w:hAnsi="Cambria Math" w:cs="David"/>
+                <w:sz w:val="24"/>
+                <w:szCs w:val="24"/>
+              </w:rPr>
+              <m:t>n</m:t>
+            </m:r>
+          </m:e>
+        </m:func>
+        <m:r>
+          <w:rPr>
+            <w:rFonts w:ascii="Cambria Math" w:hAnsi="Cambria Math" w:cs="David"/>
+            <w:sz w:val="24"/>
+            <w:szCs w:val="24"/>
+          </w:rPr>
+          <m:t>)</m:t>
+        </m:r>
+      </m:oMath>
+      <w:r>
+        <w:rPr>
+          <w:rFonts w:ascii="David" w:hAnsi="David" w:cs="David"/>
+          <w:sz w:val="24"/>
+          <w:szCs w:val="24"/>
+        </w:rPr>
+        <w:t xml:space="preserve"> </w:t>
+      </w:r>
+      <w:proofErr w:type="spellStart"/>
+      <w:r>
+        <w:rPr>
+          <w:rFonts w:ascii="David" w:hAnsi="David" w:cs="David" w:hint="cs"/>
+          <w:sz w:val="24"/>
+          <w:szCs w:val="24"/>
+          <w:rtl/>
+        </w:rPr>
+        <w:t>איטרציות</w:t>
+      </w:r>
+      <w:proofErr w:type="spellEnd"/>
+      <w:r>
+        <w:rPr>
+          <w:rFonts w:ascii="David" w:hAnsi="David" w:cs="David" w:hint="cs"/>
+          <w:sz w:val="24"/>
+          <w:szCs w:val="24"/>
+          <w:rtl/>
+        </w:rPr>
+        <w:t>. שאר הפעולות הן פעולות אריתמטיות, שינויי מצביעים, השמת ערכים למשתנים ותנאים ולכן מתבצעים בסיבוכיות קבועה. לבס</w:t>
+      </w:r>
+      <w:r>
+        <w:rPr>
+          <w:rFonts w:ascii="David" w:hAnsi="David" w:cs="David" w:hint="cs"/>
+          <w:sz w:val="24"/>
+          <w:szCs w:val="24"/>
+          <w:rtl/>
+        </w:rPr>
+        <w:t>ו</w:t>
+      </w:r>
+      <w:r>
+        <w:rPr>
+          <w:rFonts w:ascii="David" w:hAnsi="David" w:cs="David" w:hint="cs"/>
+          <w:sz w:val="24"/>
+          <w:szCs w:val="24"/>
+          <w:rtl/>
+        </w:rPr>
+        <w:t xml:space="preserve">ף, סיבוכיות זמן הריצה של </w:t>
+      </w:r>
+      <m:oMath>
+        <m:r>
+          <m:rPr>
+            <m:sty m:val="p"/>
+          </m:rPr>
+          <w:rPr>
+            <w:rFonts w:ascii="Cambria Math" w:hAnsi="Cambria Math" w:cs="David"/>
+            <w:sz w:val="24"/>
+            <w:szCs w:val="24"/>
+          </w:rPr>
+          <m:t>findMin</m:t>
+        </m:r>
+      </m:oMath>
+      <w:r>
+        <w:rPr>
+          <w:rFonts w:ascii="David" w:hAnsi="David" w:cs="David" w:hint="cs"/>
+          <w:iCs/>
+          <w:sz w:val="24"/>
+          <w:szCs w:val="24"/>
+          <w:rtl/>
+        </w:rPr>
+        <w:t xml:space="preserve"> </w:t>
+      </w:r>
+      <w:r>
+        <w:rPr>
           <w:rFonts w:ascii="David" w:hAnsi="David" w:cs="David" w:hint="cs"/>
           <w:i/>
-          <w:iCs/>
-          <w:sz w:val="24"/>
-          <w:szCs w:val="24"/>
-          <w:rtl/>
+          <w:sz w:val="24"/>
+          <w:szCs w:val="24"/>
+          <w:rtl/>
+        </w:rPr>
+        <w:t xml:space="preserve">היא גם </w:t>
+      </w:r>
+      <m:oMath>
+        <m:r>
+          <w:rPr>
+            <w:rFonts w:ascii="Cambria Math" w:hAnsi="Cambria Math" w:cs="David"/>
+            <w:sz w:val="24"/>
+            <w:szCs w:val="24"/>
+          </w:rPr>
+          <m:t>O(</m:t>
+        </m:r>
+        <m:func>
+          <m:funcPr>
+            <m:ctrlPr>
+              <w:rPr>
+                <w:rFonts w:ascii="Cambria Math" w:hAnsi="Cambria Math" w:cs="David"/>
+                <w:i/>
+                <w:sz w:val="24"/>
+                <w:szCs w:val="24"/>
+              </w:rPr>
+            </m:ctrlPr>
+          </m:funcPr>
+          <m:fName>
+            <m:r>
+              <m:rPr>
+                <m:sty m:val="p"/>
+              </m:rPr>
+              <w:rPr>
+                <w:rFonts w:ascii="Cambria Math" w:hAnsi="Cambria Math" w:cs="David"/>
+                <w:sz w:val="24"/>
+                <w:szCs w:val="24"/>
+              </w:rPr>
+              <m:t>log</m:t>
+            </m:r>
+          </m:fName>
+          <m:e>
+            <m:r>
+              <w:rPr>
+                <w:rFonts w:ascii="Cambria Math" w:hAnsi="Cambria Math" w:cs="David"/>
+                <w:sz w:val="24"/>
+                <w:szCs w:val="24"/>
+              </w:rPr>
+              <m:t>n</m:t>
+            </m:r>
+          </m:e>
+        </m:func>
+        <m:r>
+          <w:rPr>
+            <w:rFonts w:ascii="Cambria Math" w:hAnsi="Cambria Math" w:cs="David"/>
+            <w:sz w:val="24"/>
+            <w:szCs w:val="24"/>
+          </w:rPr>
+          <m:t>)</m:t>
+        </m:r>
+      </m:oMath>
+      <w:r>
+        <w:rPr>
+          <w:rFonts w:ascii="David" w:hAnsi="David" w:cs="David" w:hint="cs"/>
+          <w:i/>
+          <w:sz w:val="24"/>
+          <w:szCs w:val="24"/>
+          <w:rtl/>
+        </w:rPr>
+        <w:t xml:space="preserve"> במקרה הגרוע ולכן סה"כ סיבוכיות זמן הריצה במקרה הגרוע </w:t>
+      </w:r>
+      <m:oMath>
+        <m:r>
+          <w:rPr>
+            <w:rFonts w:ascii="Cambria Math" w:hAnsi="Cambria Math" w:cs="David"/>
+            <w:sz w:val="24"/>
+            <w:szCs w:val="24"/>
+          </w:rPr>
+          <m:t>O(</m:t>
+        </m:r>
+        <m:func>
+          <m:funcPr>
+            <m:ctrlPr>
+              <w:rPr>
+                <w:rFonts w:ascii="Cambria Math" w:hAnsi="Cambria Math" w:cs="David"/>
+                <w:i/>
+                <w:sz w:val="24"/>
+                <w:szCs w:val="24"/>
+              </w:rPr>
+            </m:ctrlPr>
+          </m:funcPr>
+          <m:fName>
+            <m:r>
+              <m:rPr>
+                <m:sty m:val="p"/>
+              </m:rPr>
+              <w:rPr>
+                <w:rFonts w:ascii="Cambria Math" w:hAnsi="Cambria Math" w:cs="David"/>
+                <w:sz w:val="24"/>
+                <w:szCs w:val="24"/>
+              </w:rPr>
+              <m:t>log</m:t>
+            </m:r>
+          </m:fName>
+          <m:e>
+            <m:r>
+              <w:rPr>
+                <w:rFonts w:ascii="Cambria Math" w:hAnsi="Cambria Math" w:cs="David"/>
+                <w:sz w:val="24"/>
+                <w:szCs w:val="24"/>
+              </w:rPr>
+              <m:t>n</m:t>
+            </m:r>
+          </m:e>
+        </m:func>
+        <m:r>
+          <w:rPr>
+            <w:rFonts w:ascii="Cambria Math" w:hAnsi="Cambria Math" w:cs="David"/>
+            <w:sz w:val="24"/>
+            <w:szCs w:val="24"/>
+          </w:rPr>
+          <m:t>)</m:t>
+        </m:r>
+      </m:oMath>
+      <w:r>
+        <w:rPr>
+          <w:rFonts w:ascii="David" w:hAnsi="David" w:cs="David" w:hint="cs"/>
+          <w:i/>
+          <w:sz w:val="24"/>
+          <w:szCs w:val="24"/>
+          <w:rtl/>
+        </w:rPr>
+        <w:t xml:space="preserve">. </w:t>
+      </w:r>
+      <w:r>
+        <w:rPr>
+          <w:rFonts w:ascii="David" w:hAnsi="David" w:cs="David"/>
+          <w:b/>
+          <w:bCs/>
+          <w:color w:val="FF0000"/>
+          <w:sz w:val="24"/>
+          <w:szCs w:val="24"/>
         </w:rPr>
         <w:t xml:space="preserve"> </w:t>
       </w:r>
@@ -10328,6 +10646,7 @@
               <w:sz w:val="24"/>
               <w:szCs w:val="24"/>
             </w:rPr>
+            <w:lastRenderedPageBreak/>
             <m:t>successor(self, node: AVLNode) -&gt; AVLNode | None</m:t>
           </m:r>
         </m:oMath>
@@ -10452,7 +10771,6 @@
           <w:szCs w:val="24"/>
           <w:rtl/>
         </w:rPr>
-        <w:lastRenderedPageBreak/>
         <w:t>שיטת פעולה</w:t>
       </w:r>
       <w:r>

</xml_diff>

<commit_message>
added mor to second expirement
</commit_message>
<xml_diff>
--- a/Binomial-Heap_Theory.docx
+++ b/Binomial-Heap_Theory.docx
@@ -26,7 +26,7 @@
           <w:u w:val="single"/>
           <w:rtl/>
         </w:rPr>
-        <w:t>תרגיל בית מעשי 1</w:t>
+        <w:t xml:space="preserve">תרגיל בית מעשי </w:t>
       </w:r>
       <w:r>
         <w:rPr>
@@ -38,7 +38,7 @@
           <w:u w:val="single"/>
           <w:rtl/>
         </w:rPr>
-        <w:t xml:space="preserve">: </w:t>
+        <w:t>2</w:t>
       </w:r>
       <w:r>
         <w:rPr>
@@ -50,6 +50,18 @@
           <w:u w:val="single"/>
           <w:rtl/>
         </w:rPr>
+        <w:t xml:space="preserve">: </w:t>
+      </w:r>
+      <w:r>
+        <w:rPr>
+          <w:rFonts w:ascii="David" w:hAnsi="David" w:cs="David" w:hint="cs"/>
+          <w:b/>
+          <w:bCs/>
+          <w:sz w:val="36"/>
+          <w:szCs w:val="36"/>
+          <w:u w:val="single"/>
+          <w:rtl/>
+        </w:rPr>
         <w:t>חלק תיאורטי</w:t>
       </w:r>
     </w:p>
@@ -71,47 +83,7 @@
           <w:szCs w:val="20"/>
           <w:rtl/>
         </w:rPr>
-        <w:t xml:space="preserve">תומר </w:t>
-      </w:r>
-      <w:proofErr w:type="spellStart"/>
-      <w:r>
-        <w:rPr>
-          <w:rFonts w:ascii="David" w:hAnsi="David" w:cs="David" w:hint="cs"/>
-          <w:sz w:val="20"/>
-          <w:szCs w:val="20"/>
-          <w:rtl/>
-        </w:rPr>
-        <w:t>מילדוורט</w:t>
-      </w:r>
-      <w:proofErr w:type="spellEnd"/>
-      <w:r>
-        <w:rPr>
-          <w:rFonts w:ascii="David" w:hAnsi="David" w:cs="David" w:hint="cs"/>
-          <w:sz w:val="20"/>
-          <w:szCs w:val="20"/>
-          <w:rtl/>
-        </w:rPr>
-        <w:t xml:space="preserve"> | </w:t>
-      </w:r>
-      <w:proofErr w:type="spellStart"/>
-      <w:r>
-        <w:rPr>
-          <w:rFonts w:ascii="David" w:hAnsi="David" w:cs="David" w:hint="cs"/>
-          <w:sz w:val="20"/>
-          <w:szCs w:val="20"/>
-          <w:rtl/>
-        </w:rPr>
-        <w:t>mildworth</w:t>
-      </w:r>
-      <w:proofErr w:type="spellEnd"/>
-      <w:r>
-        <w:rPr>
-          <w:rFonts w:ascii="David" w:hAnsi="David" w:cs="David" w:hint="cs"/>
-          <w:sz w:val="20"/>
-          <w:szCs w:val="20"/>
-          <w:rtl/>
-        </w:rPr>
-        <w:t xml:space="preserve"> | 316081355 | </w:t>
+        <w:t xml:space="preserve">תומר מילדוורט | mildworth | 316081355 | </w:t>
       </w:r>
       <w:r>
         <w:rPr>
@@ -119,74 +91,24 @@
           <w:sz w:val="20"/>
           <w:szCs w:val="20"/>
         </w:rPr>
-        <w:t xml:space="preserve">Tomer </w:t>
-      </w:r>
-      <w:proofErr w:type="spellStart"/>
+        <w:t>Tomer Mildworth</w:t>
+      </w:r>
       <w:r>
         <w:rPr>
           <w:rFonts w:ascii="David" w:hAnsi="David" w:cs="David"/>
           <w:sz w:val="20"/>
           <w:szCs w:val="20"/>
         </w:rPr>
-        <w:t>Mildworth</w:t>
-      </w:r>
-      <w:proofErr w:type="spellEnd"/>
-      <w:r>
-        <w:rPr>
-          <w:rFonts w:ascii="David" w:hAnsi="David" w:cs="David"/>
+        <w:br/>
+      </w:r>
+      <w:r>
+        <w:rPr>
+          <w:rFonts w:ascii="David" w:hAnsi="David" w:cs="David" w:hint="cs"/>
           <w:sz w:val="20"/>
           <w:szCs w:val="20"/>
-        </w:rPr>
-        <w:br/>
-      </w:r>
-      <w:r>
-        <w:rPr>
-          <w:rFonts w:ascii="David" w:hAnsi="David" w:cs="David" w:hint="cs"/>
-          <w:sz w:val="20"/>
-          <w:szCs w:val="20"/>
-          <w:rtl/>
-        </w:rPr>
-        <w:t xml:space="preserve">ליאור </w:t>
-      </w:r>
-      <w:proofErr w:type="spellStart"/>
-      <w:r>
-        <w:rPr>
-          <w:rFonts w:ascii="David" w:hAnsi="David" w:cs="David" w:hint="cs"/>
-          <w:sz w:val="20"/>
-          <w:szCs w:val="20"/>
-          <w:rtl/>
-        </w:rPr>
-        <w:t>בודנר</w:t>
-      </w:r>
-      <w:proofErr w:type="spellEnd"/>
-      <w:r>
-        <w:rPr>
-          <w:rFonts w:ascii="David" w:hAnsi="David" w:cs="David" w:hint="cs"/>
-          <w:sz w:val="20"/>
-          <w:szCs w:val="20"/>
-          <w:rtl/>
-        </w:rPr>
-        <w:t xml:space="preserve"> | 207702861 | </w:t>
-      </w:r>
-      <w:proofErr w:type="spellStart"/>
-      <w:r>
-        <w:rPr>
-          <w:rFonts w:ascii="David" w:hAnsi="David" w:cs="David" w:hint="cs"/>
-          <w:sz w:val="20"/>
-          <w:szCs w:val="20"/>
-          <w:rtl/>
-        </w:rPr>
-        <w:t>liorbodner</w:t>
-      </w:r>
-      <w:proofErr w:type="spellEnd"/>
-      <w:r>
-        <w:rPr>
-          <w:rFonts w:ascii="David" w:hAnsi="David" w:cs="David" w:hint="cs"/>
-          <w:sz w:val="20"/>
-          <w:szCs w:val="20"/>
-          <w:rtl/>
-        </w:rPr>
-        <w:t xml:space="preserve"> | </w:t>
+          <w:rtl/>
+        </w:rPr>
+        <w:t xml:space="preserve">ליאור בודנר | 207702861 | liorbodner | </w:t>
       </w:r>
       <w:r>
         <w:rPr>
@@ -240,7 +162,7 @@
           <w:szCs w:val="24"/>
           <w:rtl/>
         </w:rPr>
-        <w:t>בבניית התרגיל, השתדלנו לחלק את האחריויות של כל מחלקה באופן הגיוני ומופרד ובמחשבה על שימוש הגיוני על ידי לקוח שזר לתרגיל. את מימוש העץ חילקנו ל-2 מחלקות כפי שניתנו בקובץ השלד:</w:t>
+        <w:t>בבניית התרגיל, השתדלנו לחלק את האחריויות של כל מחלקה באופן הגיוני ומופרד ובמחשבה על שימוש הגיוני על ידי לקוח שזר לתרגיל.</w:t>
       </w:r>
       <w:r>
         <w:rPr>
@@ -250,61 +172,6 @@
           <w:rtl/>
         </w:rPr>
         <w:t xml:space="preserve"> </w:t>
-      </w:r>
-      <m:oMath>
-        <m:r>
-          <m:rPr>
-            <m:sty m:val="p"/>
-          </m:rPr>
-          <w:rPr>
-            <w:rFonts w:ascii="Cambria Math" w:hAnsi="Cambria Math" w:cs="David" w:hint="cs"/>
-            <w:sz w:val="24"/>
-            <w:szCs w:val="24"/>
-          </w:rPr>
-          <m:t>AVLNode</m:t>
-        </m:r>
-      </m:oMath>
-      <w:r>
-        <w:rPr>
-          <w:rFonts w:ascii="David" w:hAnsi="David" w:cs="David" w:hint="cs"/>
-          <w:iCs/>
-          <w:sz w:val="24"/>
-          <w:szCs w:val="24"/>
-          <w:rtl/>
-        </w:rPr>
-        <w:t xml:space="preserve"> </w:t>
-      </w:r>
-      <w:r>
-        <w:rPr>
-          <w:rFonts w:ascii="David" w:hAnsi="David" w:cs="David" w:hint="cs"/>
-          <w:i/>
-          <w:sz w:val="24"/>
-          <w:szCs w:val="24"/>
-          <w:rtl/>
-        </w:rPr>
-        <w:t>ו-</w:t>
-      </w:r>
-      <m:oMath>
-        <m:r>
-          <m:rPr>
-            <m:sty m:val="p"/>
-          </m:rPr>
-          <w:rPr>
-            <w:rFonts w:ascii="Cambria Math" w:hAnsi="Cambria Math" w:cs="David" w:hint="cs"/>
-            <w:sz w:val="24"/>
-            <w:szCs w:val="24"/>
-          </w:rPr>
-          <m:t>AVLTree</m:t>
-        </m:r>
-      </m:oMath>
-      <w:r>
-        <w:rPr>
-          <w:rFonts w:ascii="David" w:hAnsi="David" w:cs="David" w:hint="cs"/>
-          <w:sz w:val="24"/>
-          <w:szCs w:val="24"/>
-          <w:rtl/>
-        </w:rPr>
-        <w:t xml:space="preserve">. </w:t>
       </w:r>
       <w:r>
         <w:rPr>
@@ -549,27 +416,7 @@
           <w:szCs w:val="24"/>
           <w:rtl/>
         </w:rPr>
-        <w:t xml:space="preserve"> ערך </w:t>
-      </w:r>
-      <w:proofErr w:type="spellStart"/>
-      <w:r>
-        <w:rPr>
-          <w:rFonts w:ascii="David" w:hAnsi="David" w:cs="David" w:hint="cs"/>
-          <w:sz w:val="24"/>
-          <w:szCs w:val="24"/>
-          <w:rtl/>
-        </w:rPr>
-        <w:t>דיפולטי</w:t>
-      </w:r>
-      <w:proofErr w:type="spellEnd"/>
-      <w:r>
-        <w:rPr>
-          <w:rFonts w:ascii="David" w:hAnsi="David" w:cs="David" w:hint="cs"/>
-          <w:sz w:val="24"/>
-          <w:szCs w:val="24"/>
-          <w:rtl/>
-        </w:rPr>
-        <w:t xml:space="preserve"> </w:t>
+        <w:t xml:space="preserve"> ערך דיפולטי </w:t>
       </w:r>
       <m:oMath>
         <m:r>
@@ -692,27 +539,7 @@
           <w:szCs w:val="24"/>
           <w:rtl/>
         </w:rPr>
-        <w:t xml:space="preserve"> ערך </w:t>
-      </w:r>
-      <w:proofErr w:type="spellStart"/>
-      <w:r>
-        <w:rPr>
-          <w:rFonts w:ascii="David" w:hAnsi="David" w:cs="David" w:hint="cs"/>
-          <w:sz w:val="24"/>
-          <w:szCs w:val="24"/>
-          <w:rtl/>
-        </w:rPr>
-        <w:t>דיפולטי</w:t>
-      </w:r>
-      <w:proofErr w:type="spellEnd"/>
-      <w:r>
-        <w:rPr>
-          <w:rFonts w:ascii="David" w:hAnsi="David" w:cs="David" w:hint="cs"/>
-          <w:sz w:val="24"/>
-          <w:szCs w:val="24"/>
-          <w:rtl/>
-        </w:rPr>
-        <w:t xml:space="preserve"> </w:t>
+        <w:t xml:space="preserve"> ערך דיפולטי </w:t>
       </w:r>
       <w:r>
         <w:rPr>
@@ -844,27 +671,7 @@
           <w:szCs w:val="24"/>
           <w:rtl/>
         </w:rPr>
-        <w:t xml:space="preserve"> ערך </w:t>
-      </w:r>
-      <w:proofErr w:type="spellStart"/>
-      <w:r>
-        <w:rPr>
-          <w:rFonts w:ascii="David" w:hAnsi="David" w:cs="David" w:hint="cs"/>
-          <w:sz w:val="24"/>
-          <w:szCs w:val="24"/>
-          <w:rtl/>
-        </w:rPr>
-        <w:t>דיפולטי</w:t>
-      </w:r>
-      <w:proofErr w:type="spellEnd"/>
-      <w:r>
-        <w:rPr>
-          <w:rFonts w:ascii="David" w:hAnsi="David" w:cs="David" w:hint="cs"/>
-          <w:sz w:val="24"/>
-          <w:szCs w:val="24"/>
-          <w:rtl/>
-        </w:rPr>
-        <w:t xml:space="preserve"> </w:t>
+        <w:t xml:space="preserve"> ערך דיפולטי </w:t>
       </w:r>
       <w:r>
         <w:rPr>
@@ -1154,56 +961,16 @@
           <w:szCs w:val="24"/>
           <w:rtl/>
         </w:rPr>
-        <w:t xml:space="preserve">אתחול המחלקה לפי </w:t>
-      </w:r>
-      <w:proofErr w:type="spellStart"/>
-      <w:r>
-        <w:rPr>
-          <w:rFonts w:ascii="David" w:hAnsi="David" w:cs="David"/>
-          <w:sz w:val="24"/>
-          <w:szCs w:val="24"/>
-          <w:rtl/>
-        </w:rPr>
-        <w:t>הקלטים</w:t>
-      </w:r>
-      <w:proofErr w:type="spellEnd"/>
-      <w:r>
-        <w:rPr>
-          <w:rFonts w:ascii="David" w:hAnsi="David" w:cs="David"/>
-          <w:sz w:val="24"/>
-          <w:szCs w:val="24"/>
-          <w:rtl/>
-        </w:rPr>
-        <w:t xml:space="preserve"> הנ״ל</w:t>
-      </w:r>
-      <w:r>
-        <w:rPr>
-          <w:rFonts w:ascii="David" w:hAnsi="David" w:cs="David" w:hint="cs"/>
-          <w:sz w:val="24"/>
-          <w:szCs w:val="24"/>
-          <w:rtl/>
-        </w:rPr>
-        <w:t xml:space="preserve"> או בערכיהם </w:t>
-      </w:r>
-      <w:proofErr w:type="spellStart"/>
-      <w:r>
-        <w:rPr>
-          <w:rFonts w:ascii="David" w:hAnsi="David" w:cs="David" w:hint="cs"/>
-          <w:sz w:val="24"/>
-          <w:szCs w:val="24"/>
-          <w:rtl/>
-        </w:rPr>
-        <w:t>הדיפולטיים</w:t>
-      </w:r>
-      <w:proofErr w:type="spellEnd"/>
-      <w:r>
-        <w:rPr>
-          <w:rFonts w:ascii="David" w:hAnsi="David" w:cs="David" w:hint="cs"/>
-          <w:sz w:val="24"/>
-          <w:szCs w:val="24"/>
-          <w:rtl/>
-        </w:rPr>
-        <w:t xml:space="preserve"> כפי שמתואר מעלה.</w:t>
+        <w:t>אתחול המחלקה לפי הקלטים הנ״ל</w:t>
+      </w:r>
+      <w:r>
+        <w:rPr>
+          <w:rFonts w:ascii="David" w:hAnsi="David" w:cs="David" w:hint="cs"/>
+          <w:sz w:val="24"/>
+          <w:szCs w:val="24"/>
+          <w:rtl/>
+        </w:rPr>
+        <w:t xml:space="preserve"> או בערכיהם הדיפולטיים כפי שמתואר מעלה.</w:t>
       </w:r>
     </w:p>
     <w:p>
@@ -1819,27 +1586,7 @@
           <w:szCs w:val="24"/>
           <w:rtl/>
         </w:rPr>
-        <w:t xml:space="preserve">הצומת הבא ברשימת </w:t>
-      </w:r>
-      <w:proofErr w:type="spellStart"/>
-      <w:r>
-        <w:rPr>
-          <w:rFonts w:ascii="David" w:hAnsi="David" w:cs="David" w:hint="cs"/>
-          <w:sz w:val="24"/>
-          <w:szCs w:val="24"/>
-          <w:rtl/>
-        </w:rPr>
-        <w:t>ה״אחים</w:t>
-      </w:r>
-      <w:proofErr w:type="spellEnd"/>
-      <w:r>
-        <w:rPr>
-          <w:rFonts w:ascii="David" w:hAnsi="David" w:cs="David" w:hint="cs"/>
-          <w:sz w:val="24"/>
-          <w:szCs w:val="24"/>
-          <w:rtl/>
-        </w:rPr>
-        <w:t>״ של הצומת, או של כלל השורשים במבנה במידה והצומת היא שורש של עץ</w:t>
+        <w:t>הצומת הבא ברשימת ה״אחים״ של הצומת, או של כלל השורשים במבנה במידה והצומת היא שורש של עץ</w:t>
       </w:r>
       <w:r>
         <w:rPr>
@@ -2481,27 +2228,7 @@
           <w:szCs w:val="24"/>
           <w:rtl/>
         </w:rPr>
-        <w:t xml:space="preserve"> מספר האיברים בערימה. ערך </w:t>
-      </w:r>
-      <w:proofErr w:type="spellStart"/>
-      <w:r>
-        <w:rPr>
-          <w:rFonts w:ascii="David" w:hAnsi="David" w:cs="David" w:hint="cs"/>
-          <w:sz w:val="24"/>
-          <w:szCs w:val="24"/>
-          <w:rtl/>
-        </w:rPr>
-        <w:t>דיפולטי</w:t>
-      </w:r>
-      <w:proofErr w:type="spellEnd"/>
-      <w:r>
-        <w:rPr>
-          <w:rFonts w:ascii="David" w:hAnsi="David" w:cs="David" w:hint="cs"/>
-          <w:sz w:val="24"/>
-          <w:szCs w:val="24"/>
-          <w:rtl/>
-        </w:rPr>
-        <w:t xml:space="preserve"> </w:t>
+        <w:t xml:space="preserve"> מספר האיברים בערימה. ערך דיפולטי </w:t>
       </w:r>
       <m:oMath>
         <m:r>
@@ -2626,27 +2353,7 @@
           <w:szCs w:val="24"/>
           <w:rtl/>
         </w:rPr>
-        <w:t xml:space="preserve">. ערך </w:t>
-      </w:r>
-      <w:proofErr w:type="spellStart"/>
-      <w:r>
-        <w:rPr>
-          <w:rFonts w:ascii="David" w:hAnsi="David" w:cs="David" w:hint="cs"/>
-          <w:sz w:val="24"/>
-          <w:szCs w:val="24"/>
-          <w:rtl/>
-        </w:rPr>
-        <w:t>דיפולטי</w:t>
-      </w:r>
-      <w:proofErr w:type="spellEnd"/>
-      <w:r>
-        <w:rPr>
-          <w:rFonts w:ascii="David" w:hAnsi="David" w:cs="David" w:hint="cs"/>
-          <w:sz w:val="24"/>
-          <w:szCs w:val="24"/>
-          <w:rtl/>
-        </w:rPr>
-        <w:t xml:space="preserve"> </w:t>
+        <w:t xml:space="preserve">. ערך דיפולטי </w:t>
       </w:r>
       <m:oMath>
         <m:r>
@@ -5859,29 +5566,7 @@
           <w:szCs w:val="24"/>
           <w:rtl/>
         </w:rPr>
-        <w:t xml:space="preserve"> עצים, כך שי</w:t>
-      </w:r>
-      <w:proofErr w:type="spellStart"/>
-      <w:r>
-        <w:rPr>
-          <w:rFonts w:ascii="David" w:hAnsi="David" w:cs="David" w:hint="cs"/>
-          <w:i/>
-          <w:sz w:val="24"/>
-          <w:szCs w:val="24"/>
-          <w:rtl/>
-        </w:rPr>
-        <w:t>צירתה</w:t>
-      </w:r>
-      <w:proofErr w:type="spellEnd"/>
-      <w:r>
-        <w:rPr>
-          <w:rFonts w:ascii="David" w:hAnsi="David" w:cs="David" w:hint="cs"/>
-          <w:i/>
-          <w:sz w:val="24"/>
-          <w:szCs w:val="24"/>
-          <w:rtl/>
-        </w:rPr>
-        <w:t xml:space="preserve"> ועדכון המינימום שלה במקרה הגרוע ירוץ בסיבוכיות </w:t>
+        <w:t xml:space="preserve"> עצים, כך שיצירתה ועדכון המינימום שלה במקרה הגרוע ירוץ בסיבוכיות </w:t>
       </w:r>
       <m:oMath>
         <m:r>
@@ -6170,7 +5855,7 @@
       <w:pPr>
         <w:spacing w:line="360" w:lineRule="auto"/>
         <w:rPr>
-          <w:rFonts w:ascii="David" w:hAnsi="David" w:cs="David" w:hint="cs"/>
+          <w:rFonts w:ascii="David" w:hAnsi="David" w:cs="David"/>
           <w:i/>
           <w:sz w:val="24"/>
           <w:szCs w:val="24"/>
@@ -6191,29 +5876,7 @@
               <w:sz w:val="24"/>
               <w:szCs w:val="24"/>
             </w:rPr>
-            <m:t xml:space="preserve">public HeapItem </m:t>
-          </m:r>
-          <m:r>
-            <m:rPr>
-              <m:sty m:val="p"/>
-            </m:rPr>
-            <w:rPr>
-              <w:rFonts w:ascii="Cambria Math" w:hAnsi="Cambria Math" w:cs="David"/>
-              <w:sz w:val="24"/>
-              <w:szCs w:val="24"/>
-            </w:rPr>
-            <m:t>find_mi</m:t>
-          </m:r>
-          <m:r>
-            <m:rPr>
-              <m:sty m:val="p"/>
-            </m:rPr>
-            <w:rPr>
-              <w:rFonts w:ascii="Cambria Math" w:hAnsi="Cambria Math" w:cs="David"/>
-              <w:sz w:val="24"/>
-              <w:szCs w:val="24"/>
-            </w:rPr>
-            <m:t>n()</m:t>
+            <m:t>public HeapItem find_min()</m:t>
           </m:r>
         </m:oMath>
       </m:oMathPara>
@@ -6265,38 +5928,14 @@
           <w:rtl/>
           <w14:ligatures w14:val="none"/>
         </w:rPr>
-        <w:t xml:space="preserve">מציאת האיבר המינימלי </w:t>
-      </w:r>
-      <w:proofErr w:type="spellStart"/>
-      <w:r>
-        <w:rPr>
-          <w:rFonts w:eastAsia="Times New Roman" w:cs="David" w:hint="cs"/>
-          <w:kern w:val="0"/>
-          <w:sz w:val="24"/>
-          <w:szCs w:val="24"/>
-          <w:rtl/>
-          <w14:ligatures w14:val="none"/>
-        </w:rPr>
-        <w:t>בערימה</w:t>
-      </w:r>
-      <w:proofErr w:type="spellEnd"/>
-      <w:r>
-        <w:rPr>
-          <w:rFonts w:eastAsia="Times New Roman" w:cs="David" w:hint="cs"/>
-          <w:kern w:val="0"/>
-          <w:sz w:val="24"/>
-          <w:szCs w:val="24"/>
-          <w:rtl/>
-          <w14:ligatures w14:val="none"/>
-        </w:rPr>
-        <w:t>.</w:t>
+        <w:t>מציאת האיבר המינימלי בערימה.</w:t>
       </w:r>
     </w:p>
     <w:p>
       <w:pPr>
         <w:spacing w:line="360" w:lineRule="auto"/>
         <w:rPr>
-          <w:rFonts w:ascii="David" w:hAnsi="David" w:cs="David" w:hint="cs"/>
+          <w:rFonts w:ascii="David" w:hAnsi="David" w:cs="David"/>
           <w:sz w:val="24"/>
           <w:szCs w:val="24"/>
           <w:rtl/>
@@ -6460,27 +6099,7 @@
           <w:szCs w:val="24"/>
           <w:rtl/>
         </w:rPr>
-        <w:t xml:space="preserve"> ונעבור על כל שורשי העצים. לכל שורש עץ, אם ערך המפתח שלו קטן/שווה מערך המצביע הנוכחי, נעדכן את המצביע לשורש עץ זה. בסוף </w:t>
-      </w:r>
-      <w:proofErr w:type="spellStart"/>
-      <w:r>
-        <w:rPr>
-          <w:rFonts w:ascii="David" w:hAnsi="David" w:cs="David" w:hint="cs"/>
-          <w:sz w:val="24"/>
-          <w:szCs w:val="24"/>
-          <w:rtl/>
-        </w:rPr>
-        <w:t>האיטרציה</w:t>
-      </w:r>
-      <w:proofErr w:type="spellEnd"/>
-      <w:r>
-        <w:rPr>
-          <w:rFonts w:ascii="David" w:hAnsi="David" w:cs="David" w:hint="cs"/>
-          <w:sz w:val="24"/>
-          <w:szCs w:val="24"/>
-          <w:rtl/>
-        </w:rPr>
-        <w:t xml:space="preserve"> נחזיר את ה</w:t>
+        <w:t xml:space="preserve"> ונעבור על כל שורשי העצים. לכל שורש עץ, אם ערך המפתח שלו קטן/שווה מערך המצביע הנוכחי, נעדכן את המצביע לשורש עץ זה. בסוף האיטרציה נחזיר את ה</w:t>
       </w:r>
       <m:oMath>
         <m:r>
@@ -6700,36 +6319,14 @@
           <w:szCs w:val="24"/>
           <w:rtl/>
         </w:rPr>
-        <w:t xml:space="preserve"> עצים </w:t>
-      </w:r>
-      <w:proofErr w:type="spellStart"/>
-      <w:r>
-        <w:rPr>
-          <w:rFonts w:ascii="David" w:hAnsi="David" w:cs="David" w:hint="cs"/>
-          <w:i/>
-          <w:sz w:val="24"/>
-          <w:szCs w:val="24"/>
-          <w:rtl/>
-        </w:rPr>
-        <w:t>בערימה</w:t>
-      </w:r>
-      <w:proofErr w:type="spellEnd"/>
-      <w:r>
-        <w:rPr>
-          <w:rFonts w:ascii="David" w:hAnsi="David" w:cs="David" w:hint="cs"/>
-          <w:i/>
-          <w:sz w:val="24"/>
-          <w:szCs w:val="24"/>
-          <w:rtl/>
-        </w:rPr>
-        <w:t xml:space="preserve">, ונצטרך לעבור על כולם. שאר הפעולות מתרחשות בסיבוכיות קבועה. </w:t>
+        <w:t xml:space="preserve"> עצים בערימה, ונצטרך לעבור על כולם. שאר הפעולות מתרחשות בסיבוכיות קבועה. </w:t>
       </w:r>
     </w:p>
     <w:p>
       <w:pPr>
         <w:spacing w:line="360" w:lineRule="auto"/>
         <w:rPr>
-          <w:rFonts w:ascii="David" w:hAnsi="David" w:cs="David" w:hint="cs"/>
+          <w:rFonts w:ascii="David" w:hAnsi="David" w:cs="David"/>
           <w:i/>
           <w:sz w:val="24"/>
           <w:szCs w:val="24"/>
@@ -6741,7 +6338,7 @@
       <w:pPr>
         <w:spacing w:line="360" w:lineRule="auto"/>
         <w:rPr>
-          <w:rFonts w:ascii="David" w:hAnsi="David" w:cs="David" w:hint="cs"/>
+          <w:rFonts w:ascii="David" w:hAnsi="David" w:cs="David"/>
           <w:i/>
           <w:sz w:val="24"/>
           <w:szCs w:val="24"/>
@@ -6798,7 +6395,7 @@
       <w:pPr>
         <w:spacing w:line="360" w:lineRule="auto"/>
         <w:rPr>
-          <w:rFonts w:ascii="David" w:hAnsi="David" w:cs="David" w:hint="cs"/>
+          <w:rFonts w:ascii="David" w:hAnsi="David" w:cs="David"/>
           <w:sz w:val="24"/>
           <w:szCs w:val="24"/>
           <w:rtl/>
@@ -6869,7 +6466,7 @@
       <w:pPr>
         <w:spacing w:line="360" w:lineRule="auto"/>
         <w:rPr>
-          <w:rFonts w:ascii="David" w:hAnsi="David" w:cs="David" w:hint="cs"/>
+          <w:rFonts w:ascii="David" w:hAnsi="David" w:cs="David"/>
           <w:sz w:val="24"/>
           <w:szCs w:val="24"/>
           <w:rtl/>
@@ -6911,27 +6508,7 @@
           <w:szCs w:val="24"/>
           <w:rtl/>
         </w:rPr>
-        <w:t xml:space="preserve">נחזיק מצביע לאב של הצומת. נתקדם במעלה העץ ובכל פעם נבצע השוואה בין מפתח האב למפתח הצומת הנוכחית. אם כלל הערימה מופר (מפתח צומת האב&gt;=מפתח הצומת הנוכחית) נבצע בין </w:t>
-      </w:r>
-      <w:proofErr w:type="spellStart"/>
-      <w:r>
-        <w:rPr>
-          <w:rFonts w:ascii="David" w:hAnsi="David" w:cs="David" w:hint="cs"/>
-          <w:sz w:val="24"/>
-          <w:szCs w:val="24"/>
-          <w:rtl/>
-        </w:rPr>
-        <w:t>אובייקטי</w:t>
-      </w:r>
-      <w:proofErr w:type="spellEnd"/>
-      <w:r>
-        <w:rPr>
-          <w:rFonts w:ascii="David" w:hAnsi="David" w:cs="David" w:hint="cs"/>
-          <w:sz w:val="24"/>
-          <w:szCs w:val="24"/>
-          <w:rtl/>
-        </w:rPr>
-        <w:t xml:space="preserve"> ה</w:t>
+        <w:t>נחזיק מצביע לאב של הצומת. נתקדם במעלה העץ ובכל פעם נבצע השוואה בין מפתח האב למפתח הצומת הנוכחית. אם כלל הערימה מופר (מפתח צומת האב&gt;=מפתח הצומת הנוכחית) נבצע בין אובייקטי ה</w:t>
       </w:r>
       <m:oMath>
         <m:r>
@@ -7082,7 +6659,7 @@
       <w:pPr>
         <w:spacing w:line="360" w:lineRule="auto"/>
         <w:rPr>
-          <w:rFonts w:ascii="David" w:hAnsi="David" w:cs="David" w:hint="cs"/>
+          <w:rFonts w:ascii="David" w:hAnsi="David" w:cs="David"/>
           <w:i/>
           <w:sz w:val="24"/>
           <w:szCs w:val="24"/>
@@ -7353,29 +6930,7 @@
               <w:szCs w:val="24"/>
             </w:rPr>
             <w:lastRenderedPageBreak/>
-            <m:t>public void decreaseKey(</m:t>
-          </m:r>
-          <m:r>
-            <m:rPr>
-              <m:sty m:val="p"/>
-            </m:rPr>
-            <w:rPr>
-              <w:rFonts w:ascii="Cambria Math" w:hAnsi="Cambria Math" w:cs="David"/>
-              <w:sz w:val="24"/>
-              <w:szCs w:val="24"/>
-            </w:rPr>
-            <m:t>HeapItem item, int diff</m:t>
-          </m:r>
-          <m:r>
-            <m:rPr>
-              <m:sty m:val="p"/>
-            </m:rPr>
-            <w:rPr>
-              <w:rFonts w:ascii="Cambria Math" w:hAnsi="Cambria Math" w:cs="David"/>
-              <w:sz w:val="24"/>
-              <w:szCs w:val="24"/>
-            </w:rPr>
-            <m:t>)</m:t>
+            <m:t>public void decreaseKey(HeapItem item, int diff)</m:t>
           </m:r>
         </m:oMath>
       </m:oMathPara>
@@ -7443,7 +6998,7 @@
       <w:pPr>
         <w:spacing w:line="360" w:lineRule="auto"/>
         <w:rPr>
-          <w:rFonts w:ascii="David" w:hAnsi="David" w:cs="David" w:hint="cs"/>
+          <w:rFonts w:ascii="David" w:hAnsi="David" w:cs="David"/>
           <w:i/>
           <w:sz w:val="24"/>
           <w:szCs w:val="24"/>
@@ -7783,7 +7338,7 @@
       <w:pPr>
         <w:spacing w:line="360" w:lineRule="auto"/>
         <w:rPr>
-          <w:rFonts w:ascii="David" w:hAnsi="David" w:cs="David" w:hint="cs"/>
+          <w:rFonts w:ascii="David" w:hAnsi="David" w:cs="David"/>
           <w:i/>
           <w:sz w:val="24"/>
           <w:szCs w:val="24"/>
@@ -7795,7 +7350,7 @@
       <w:pPr>
         <w:spacing w:line="360" w:lineRule="auto"/>
         <w:rPr>
-          <w:rFonts w:ascii="David" w:hAnsi="David" w:cs="David" w:hint="cs"/>
+          <w:rFonts w:ascii="David" w:hAnsi="David" w:cs="David"/>
           <w:iCs/>
           <w:sz w:val="24"/>
           <w:szCs w:val="24"/>
@@ -7875,7 +7430,7 @@
       <w:pPr>
         <w:spacing w:line="360" w:lineRule="auto"/>
         <w:rPr>
-          <w:rFonts w:ascii="David" w:hAnsi="David" w:cs="David" w:hint="cs"/>
+          <w:rFonts w:ascii="David" w:hAnsi="David" w:cs="David"/>
           <w:sz w:val="24"/>
           <w:szCs w:val="24"/>
           <w:rtl/>
@@ -7950,29 +7505,7 @@
           <w:szCs w:val="24"/>
           <w:rtl/>
         </w:rPr>
-        <w:t xml:space="preserve">המפתח המינימלי האפשרי לצומת </w:t>
-      </w:r>
-      <w:proofErr w:type="spellStart"/>
-      <w:r>
-        <w:rPr>
-          <w:rFonts w:ascii="David" w:hAnsi="David" w:cs="David" w:hint="cs"/>
-          <w:i/>
-          <w:sz w:val="24"/>
-          <w:szCs w:val="24"/>
-          <w:rtl/>
-        </w:rPr>
-        <w:t>בערימה</w:t>
-      </w:r>
-      <w:proofErr w:type="spellEnd"/>
-      <w:r>
-        <w:rPr>
-          <w:rFonts w:ascii="David" w:hAnsi="David" w:cs="David" w:hint="cs"/>
-          <w:i/>
-          <w:sz w:val="24"/>
-          <w:szCs w:val="24"/>
-          <w:rtl/>
-        </w:rPr>
-        <w:t xml:space="preserve"> הוא 0. כעת המינימום של הערימה מצביע לצומת זו, לכן נריץ </w:t>
+        <w:t xml:space="preserve">המפתח המינימלי האפשרי לצומת בערימה הוא 0. כעת המינימום של הערימה מצביע לצומת זו, לכן נריץ </w:t>
       </w:r>
       <m:oMath>
         <m:r>
@@ -8350,18 +7883,7 @@
               <w:sz w:val="24"/>
               <w:szCs w:val="24"/>
             </w:rPr>
-            <m:t>private void recursiveLinking(HeapNode tree, HeapNode[] arr</m:t>
-          </m:r>
-          <m:r>
-            <m:rPr>
-              <m:sty m:val="p"/>
-            </m:rPr>
-            <w:rPr>
-              <w:rFonts w:ascii="Cambria Math" w:hAnsi="Cambria Math" w:cs="David"/>
-              <w:sz w:val="24"/>
-              <w:szCs w:val="24"/>
-            </w:rPr>
-            <m:t>)</m:t>
+            <m:t>private void recursiveLinking(HeapNode tree, HeapNode[] arr)</m:t>
           </m:r>
         </m:oMath>
       </m:oMathPara>
@@ -8429,7 +7951,7 @@
       <w:pPr>
         <w:spacing w:line="360" w:lineRule="auto"/>
         <w:rPr>
-          <w:rFonts w:ascii="David" w:hAnsi="David" w:cs="David" w:hint="cs"/>
+          <w:rFonts w:ascii="David" w:hAnsi="David" w:cs="David"/>
           <w:sz w:val="24"/>
           <w:szCs w:val="24"/>
           <w:rtl/>
@@ -8462,27 +7984,7 @@
           <w:szCs w:val="24"/>
           <w:rtl/>
         </w:rPr>
-        <w:t xml:space="preserve"> הפונקציה מקבלת מערך המתאר ערימה תקינה, ועץ שצריך להתחבר לעץ מאותה דרגה הקיים </w:t>
-      </w:r>
-      <w:proofErr w:type="spellStart"/>
-      <w:r>
-        <w:rPr>
-          <w:rFonts w:ascii="David" w:hAnsi="David" w:cs="David" w:hint="cs"/>
-          <w:sz w:val="24"/>
-          <w:szCs w:val="24"/>
-          <w:rtl/>
-        </w:rPr>
-        <w:t>בערימה</w:t>
-      </w:r>
-      <w:proofErr w:type="spellEnd"/>
-      <w:r>
-        <w:rPr>
-          <w:rFonts w:ascii="David" w:hAnsi="David" w:cs="David" w:hint="cs"/>
-          <w:sz w:val="24"/>
-          <w:szCs w:val="24"/>
-          <w:rtl/>
-        </w:rPr>
-        <w:t xml:space="preserve">. נניח שהדרגה של </w:t>
+        <w:t xml:space="preserve"> הפונקציה מקבלת מערך המתאר ערימה תקינה, ועץ שצריך להתחבר לעץ מאותה דרגה הקיים בערימה. נניח שהדרגה של </w:t>
       </w:r>
       <m:oMath>
         <m:r>
@@ -8694,7 +8196,7 @@
       <w:pPr>
         <w:spacing w:line="360" w:lineRule="auto"/>
         <w:rPr>
-          <w:rFonts w:ascii="David" w:hAnsi="David" w:cs="David" w:hint="cs"/>
+          <w:rFonts w:ascii="David" w:hAnsi="David" w:cs="David"/>
           <w:i/>
           <w:sz w:val="24"/>
           <w:szCs w:val="24"/>
@@ -8934,7 +8436,6 @@
         </w:rPr>
         <w:t xml:space="preserve"> </w:t>
       </w:r>
-      <w:proofErr w:type="spellStart"/>
       <w:r>
         <w:rPr>
           <w:rFonts w:ascii="David" w:hAnsi="David" w:cs="David" w:hint="cs"/>
@@ -8943,18 +8444,7 @@
           <w:szCs w:val="24"/>
           <w:rtl/>
         </w:rPr>
-        <w:t>איטרציות</w:t>
-      </w:r>
-      <w:proofErr w:type="spellEnd"/>
-      <w:r>
-        <w:rPr>
-          <w:rFonts w:ascii="David" w:hAnsi="David" w:cs="David" w:hint="cs"/>
-          <w:i/>
-          <w:sz w:val="24"/>
-          <w:szCs w:val="24"/>
-          <w:rtl/>
-        </w:rPr>
-        <w:t>. נכונות הדבר מתוך השקילות של חיבור מספריים בינאריים, ומספר החיבורים שקול למספר ה</w:t>
+        <w:t>איטרציות. נכונות הדבר מתוך השקילות של חיבור מספריים בינאריים, ומספר החיבורים שקול למספר ה</w:t>
       </w:r>
       <m:oMath>
         <m:r>
@@ -9432,7 +8922,7 @@
       <w:pPr>
         <w:spacing w:line="360" w:lineRule="auto"/>
         <w:rPr>
-          <w:rFonts w:eastAsia="Times New Roman" w:hint="cs"/>
+          <w:rFonts w:eastAsia="Times New Roman"/>
           <w:i/>
           <w:kern w:val="0"/>
           <w:sz w:val="24"/>
@@ -9499,18 +8989,7 @@
               <w:sz w:val="24"/>
               <w:szCs w:val="24"/>
             </w:rPr>
-            <m:t>private void updateHeapFromArray(HeapNode[] arr</m:t>
-          </m:r>
-          <m:r>
-            <m:rPr>
-              <m:sty m:val="p"/>
-            </m:rPr>
-            <w:rPr>
-              <w:rFonts w:ascii="Cambria Math" w:hAnsi="Cambria Math" w:cs="David"/>
-              <w:sz w:val="24"/>
-              <w:szCs w:val="24"/>
-            </w:rPr>
-            <m:t>)</m:t>
+            <m:t>private void updateHeapFromArray(HeapNode[] arr)</m:t>
           </m:r>
         </m:oMath>
       </m:oMathPara>
@@ -9519,7 +8998,7 @@
       <w:pPr>
         <w:spacing w:line="360" w:lineRule="auto"/>
         <w:rPr>
-          <w:rFonts w:ascii="David" w:hAnsi="David" w:cs="David" w:hint="cs"/>
+          <w:rFonts w:ascii="David" w:hAnsi="David" w:cs="David"/>
           <w:sz w:val="24"/>
           <w:szCs w:val="24"/>
           <w:rtl/>
@@ -9645,7 +9124,7 @@
       <w:pPr>
         <w:spacing w:line="360" w:lineRule="auto"/>
         <w:rPr>
-          <w:rFonts w:eastAsia="Times New Roman" w:cs="David" w:hint="cs"/>
+          <w:rFonts w:eastAsia="Times New Roman" w:cs="David"/>
           <w:i/>
           <w:kern w:val="0"/>
           <w:sz w:val="24"/>
@@ -9804,31 +9283,7 @@
           <w:rtl/>
           <w14:ligatures w14:val="none"/>
         </w:rPr>
-        <w:t xml:space="preserve"> של כל עץ במערך יהיה העץ שמימ</w:t>
-      </w:r>
-      <w:proofErr w:type="spellStart"/>
-      <w:r>
-        <w:rPr>
-          <w:rFonts w:eastAsia="Times New Roman" w:cs="David" w:hint="cs"/>
-          <w:kern w:val="0"/>
-          <w:sz w:val="24"/>
-          <w:szCs w:val="24"/>
-          <w:rtl/>
-          <w14:ligatures w14:val="none"/>
-        </w:rPr>
-        <w:t>ינו</w:t>
-      </w:r>
-      <w:proofErr w:type="spellEnd"/>
-      <w:r>
-        <w:rPr>
-          <w:rFonts w:eastAsia="Times New Roman" w:cs="David" w:hint="cs"/>
-          <w:kern w:val="0"/>
-          <w:sz w:val="24"/>
-          <w:szCs w:val="24"/>
-          <w:rtl/>
-          <w14:ligatures w14:val="none"/>
-        </w:rPr>
-        <w:t xml:space="preserve"> (והעץ האחרון יצביע על הראשון). מכאן, נעבור על כל התאים במערך</w:t>
+        <w:t xml:space="preserve"> של כל עץ במערך יהיה העץ שמימינו (והעץ האחרון יצביע על הראשון). מכאן, נעבור על כל התאים במערך</w:t>
       </w:r>
       <w:r>
         <w:rPr>
@@ -9896,7 +9351,6 @@
         </w:rPr>
         <w:t xml:space="preserve">בנוסף, </w:t>
       </w:r>
-      <w:proofErr w:type="spellStart"/>
       <w:r>
         <w:rPr>
           <w:rFonts w:eastAsia="Times New Roman" w:cs="David" w:hint="cs"/>
@@ -9906,19 +9360,7 @@
           <w:rtl/>
           <w14:ligatures w14:val="none"/>
         </w:rPr>
-        <w:t>נסכום</w:t>
-      </w:r>
-      <w:proofErr w:type="spellEnd"/>
-      <w:r>
-        <w:rPr>
-          <w:rFonts w:eastAsia="Times New Roman" w:cs="David" w:hint="cs"/>
-          <w:kern w:val="0"/>
-          <w:sz w:val="24"/>
-          <w:szCs w:val="24"/>
-          <w:rtl/>
-          <w14:ligatures w14:val="none"/>
-        </w:rPr>
-        <w:t xml:space="preserve"> את מספר הצמתים של כל העצים במערך (</w:t>
+        <w:t>נסכום את מספר הצמתים של כל העצים במערך (</w:t>
       </w:r>
       <w:r>
         <w:rPr>
@@ -10025,9 +9467,18 @@
           <w:rtl/>
           <w14:ligatures w14:val="none"/>
         </w:rPr>
+        <w:t xml:space="preserve"> בערימה).</w:t>
+      </w:r>
+      <w:r>
+        <w:rPr>
+          <w:rFonts w:eastAsia="Times New Roman" w:cs="David"/>
+          <w:kern w:val="0"/>
+          <w:sz w:val="24"/>
+          <w:szCs w:val="24"/>
+          <w14:ligatures w14:val="none"/>
+        </w:rPr>
         <w:t xml:space="preserve"> </w:t>
       </w:r>
-      <w:proofErr w:type="spellStart"/>
       <w:r>
         <w:rPr>
           <w:rFonts w:eastAsia="Times New Roman" w:cs="David" w:hint="cs"/>
@@ -10037,64 +9488,7 @@
           <w:rtl/>
           <w14:ligatures w14:val="none"/>
         </w:rPr>
-        <w:t>בערימה</w:t>
-      </w:r>
-      <w:proofErr w:type="spellEnd"/>
-      <w:r>
-        <w:rPr>
-          <w:rFonts w:eastAsia="Times New Roman" w:cs="David" w:hint="cs"/>
-          <w:kern w:val="0"/>
-          <w:sz w:val="24"/>
-          <w:szCs w:val="24"/>
-          <w:rtl/>
-          <w14:ligatures w14:val="none"/>
-        </w:rPr>
-        <w:t>).</w:t>
-      </w:r>
-      <w:r>
-        <w:rPr>
-          <w:rFonts w:eastAsia="Times New Roman" w:cs="David"/>
-          <w:kern w:val="0"/>
-          <w:sz w:val="24"/>
-          <w:szCs w:val="24"/>
-          <w14:ligatures w14:val="none"/>
-        </w:rPr>
-        <w:t xml:space="preserve"> </w:t>
-      </w:r>
-      <w:r>
-        <w:rPr>
-          <w:rFonts w:eastAsia="Times New Roman" w:cs="David" w:hint="cs"/>
-          <w:kern w:val="0"/>
-          <w:sz w:val="24"/>
-          <w:szCs w:val="24"/>
-          <w:rtl/>
-          <w14:ligatures w14:val="none"/>
-        </w:rPr>
-        <w:t xml:space="preserve">לבסוף נעדכן את ערכי שדות הערימה לפי הערכים שחישבנו במהלך </w:t>
-      </w:r>
-      <w:proofErr w:type="spellStart"/>
-      <w:r>
-        <w:rPr>
-          <w:rFonts w:eastAsia="Times New Roman" w:cs="David" w:hint="cs"/>
-          <w:kern w:val="0"/>
-          <w:sz w:val="24"/>
-          <w:szCs w:val="24"/>
-          <w:rtl/>
-          <w14:ligatures w14:val="none"/>
-        </w:rPr>
-        <w:t>האיטרציה</w:t>
-      </w:r>
-      <w:proofErr w:type="spellEnd"/>
-      <w:r>
-        <w:rPr>
-          <w:rFonts w:eastAsia="Times New Roman" w:cs="David" w:hint="cs"/>
-          <w:kern w:val="0"/>
-          <w:sz w:val="24"/>
-          <w:szCs w:val="24"/>
-          <w:rtl/>
-          <w14:ligatures w14:val="none"/>
-        </w:rPr>
-        <w:t xml:space="preserve">, ונריץ </w:t>
+        <w:t xml:space="preserve">לבסוף נעדכן את ערכי שדות הערימה לפי הערכים שחישבנו במהלך האיטרציה, ונריץ </w:t>
       </w:r>
       <m:oMath>
         <m:r>
@@ -10140,7 +9534,7 @@
       <w:pPr>
         <w:spacing w:line="360" w:lineRule="auto"/>
         <w:rPr>
-          <w:rFonts w:ascii="David" w:hAnsi="David" w:cs="David" w:hint="cs"/>
+          <w:rFonts w:ascii="David" w:hAnsi="David" w:cs="David"/>
           <w:sz w:val="24"/>
           <w:szCs w:val="24"/>
           <w:rtl/>
@@ -10242,7 +9636,7 @@
       <w:pPr>
         <w:spacing w:line="360" w:lineRule="auto"/>
         <w:rPr>
-          <w:rFonts w:ascii="David" w:hAnsi="David" w:cs="David" w:hint="cs"/>
+          <w:rFonts w:ascii="David" w:hAnsi="David" w:cs="David"/>
           <w:i/>
           <w:iCs/>
           <w:sz w:val="24"/>
@@ -10411,25 +9805,14 @@
         </w:rPr>
         <w:t xml:space="preserve"> </w:t>
       </w:r>
-      <w:proofErr w:type="spellStart"/>
-      <w:r>
-        <w:rPr>
-          <w:rFonts w:ascii="David" w:hAnsi="David" w:cs="David" w:hint="cs"/>
-          <w:sz w:val="24"/>
-          <w:szCs w:val="24"/>
-          <w:rtl/>
-        </w:rPr>
-        <w:t>איטרציות</w:t>
-      </w:r>
-      <w:proofErr w:type="spellEnd"/>
-      <w:r>
-        <w:rPr>
-          <w:rFonts w:ascii="David" w:hAnsi="David" w:cs="David" w:hint="cs"/>
-          <w:sz w:val="24"/>
-          <w:szCs w:val="24"/>
-          <w:rtl/>
-        </w:rPr>
-        <w:t>. שאר הפעולות הן פעולות אריתמטיות, שינויי מצביעים, השמת ערכים למשתנים ותנאים ולכן מתבצעים בסיבוכיות קבועה. לבס</w:t>
+      <w:r>
+        <w:rPr>
+          <w:rFonts w:ascii="David" w:hAnsi="David" w:cs="David" w:hint="cs"/>
+          <w:sz w:val="24"/>
+          <w:szCs w:val="24"/>
+          <w:rtl/>
+        </w:rPr>
+        <w:t>איטרציות. שאר הפעולות הן פעולות אריתמטיות, שינויי מצביעים, השמת ערכים למשתנים ותנאים ולכן מתבצעים בסיבוכיות קבועה. לבס</w:t>
       </w:r>
       <w:r>
         <w:rPr>
@@ -10644,18 +10027,7 @@
               <w:sz w:val="24"/>
               <w:szCs w:val="24"/>
             </w:rPr>
-            <m:t>public void meld(BinomialHeap heap2</m:t>
-          </m:r>
-          <m:r>
-            <m:rPr>
-              <m:sty m:val="p"/>
-            </m:rPr>
-            <w:rPr>
-              <w:rFonts w:ascii="Cambria Math" w:hAnsi="Cambria Math" w:cs="David"/>
-              <w:sz w:val="24"/>
-              <w:szCs w:val="24"/>
-            </w:rPr>
-            <m:t>)</m:t>
+            <m:t>public void meld(BinomialHeap heap2)</m:t>
           </m:r>
         </m:oMath>
       </m:oMathPara>
@@ -10714,7 +10086,7 @@
       <w:pPr>
         <w:spacing w:line="360" w:lineRule="auto"/>
         <w:rPr>
-          <w:rFonts w:eastAsia="Times New Roman" w:cs="David" w:hint="cs"/>
+          <w:rFonts w:eastAsia="Times New Roman" w:cs="David"/>
           <w:kern w:val="0"/>
           <w:sz w:val="24"/>
           <w:szCs w:val="24"/>
@@ -11019,7 +10391,7 @@
       <w:pPr>
         <w:spacing w:line="360" w:lineRule="auto"/>
         <w:rPr>
-          <w:rFonts w:ascii="David" w:hAnsi="David" w:cs="David" w:hint="cs"/>
+          <w:rFonts w:ascii="David" w:hAnsi="David" w:cs="David"/>
           <w:i/>
           <w:sz w:val="24"/>
           <w:szCs w:val="24"/>
@@ -11295,29 +10667,7 @@
           <w:szCs w:val="24"/>
           <w:rtl/>
         </w:rPr>
-        <w:t xml:space="preserve"> </w:t>
-      </w:r>
-      <w:proofErr w:type="spellStart"/>
-      <w:r>
-        <w:rPr>
-          <w:rFonts w:ascii="David" w:hAnsi="David" w:cs="David" w:hint="cs"/>
-          <w:i/>
-          <w:sz w:val="24"/>
-          <w:szCs w:val="24"/>
-          <w:rtl/>
-        </w:rPr>
-        <w:t>איטרציות</w:t>
-      </w:r>
-      <w:proofErr w:type="spellEnd"/>
-      <w:r>
-        <w:rPr>
-          <w:rFonts w:ascii="David" w:hAnsi="David" w:cs="David" w:hint="cs"/>
-          <w:i/>
-          <w:sz w:val="24"/>
-          <w:szCs w:val="24"/>
-          <w:rtl/>
-        </w:rPr>
-        <w:t>. לפי הנלמד בכיתה פונקצי</w:t>
+        <w:t xml:space="preserve"> איטרציות. לפי הנלמד בכיתה פונקצי</w:t>
       </w:r>
       <w:r>
         <w:rPr>
@@ -11662,7 +11012,7 @@
       <w:pPr>
         <w:spacing w:line="360" w:lineRule="auto"/>
         <w:rPr>
-          <w:rFonts w:ascii="David" w:hAnsi="David" w:cs="David" w:hint="cs"/>
+          <w:rFonts w:ascii="David" w:hAnsi="David" w:cs="David"/>
           <w:sz w:val="24"/>
           <w:szCs w:val="24"/>
         </w:rPr>
@@ -11706,7 +11056,7 @@
           </m:r>
           <m:r>
             <m:rPr>
-              <m:sty m:val="bi"/>
+              <m:sty m:val="p"/>
             </m:rPr>
             <w:rPr>
               <w:rFonts w:ascii="Cambria Math" w:hAnsi="Cambria Math" w:cs="David"/>
@@ -11748,7 +11098,7 @@
       <w:pPr>
         <w:spacing w:line="360" w:lineRule="auto"/>
         <w:rPr>
-          <w:rFonts w:ascii="David" w:hAnsi="David" w:cs="David" w:hint="cs"/>
+          <w:rFonts w:ascii="David" w:hAnsi="David" w:cs="David"/>
           <w:sz w:val="24"/>
           <w:szCs w:val="24"/>
           <w:rtl/>
@@ -12054,40 +11404,7 @@
               <w:szCs w:val="24"/>
             </w:rPr>
             <w:lastRenderedPageBreak/>
-            <m:t xml:space="preserve">public </m:t>
-          </m:r>
-          <m:r>
-            <m:rPr>
-              <m:sty m:val="p"/>
-            </m:rPr>
-            <w:rPr>
-              <w:rFonts w:ascii="Cambria Math" w:hAnsi="Cambria Math" w:cs="David"/>
-              <w:sz w:val="24"/>
-              <w:szCs w:val="24"/>
-            </w:rPr>
-            <m:t>boolean</m:t>
-          </m:r>
-          <m:r>
-            <m:rPr>
-              <m:sty m:val="p"/>
-            </m:rPr>
-            <w:rPr>
-              <w:rFonts w:ascii="Cambria Math" w:hAnsi="Cambria Math" w:cs="David"/>
-              <w:sz w:val="24"/>
-              <w:szCs w:val="24"/>
-            </w:rPr>
-            <m:t xml:space="preserve"> </m:t>
-          </m:r>
-          <m:r>
-            <m:rPr>
-              <m:sty m:val="p"/>
-            </m:rPr>
-            <w:rPr>
-              <w:rFonts w:ascii="Cambria Math" w:hAnsi="Cambria Math" w:cs="David"/>
-              <w:sz w:val="24"/>
-              <w:szCs w:val="24"/>
-            </w:rPr>
-            <m:t>empty</m:t>
+            <m:t>public boolean empty</m:t>
           </m:r>
           <m:r>
             <m:rPr>
@@ -12108,7 +11425,7 @@
       <w:pPr>
         <w:spacing w:line="360" w:lineRule="auto"/>
         <w:rPr>
-          <w:rFonts w:ascii="Cambria Math" w:hAnsi="Cambria Math" w:cs="David" w:hint="cs"/>
+          <w:rFonts w:ascii="Cambria Math" w:hAnsi="Cambria Math" w:cs="David"/>
           <w:sz w:val="24"/>
           <w:szCs w:val="24"/>
           <w:rtl/>
@@ -12480,14 +11797,12 @@
                 <w:rtl/>
               </w:rPr>
             </w:pPr>
-            <w:proofErr w:type="spellStart"/>
             <w:r>
               <w:rPr>
                 <w:rFonts w:ascii="David" w:hAnsi="David" w:cs="David"/>
               </w:rPr>
               <w:t>i</w:t>
             </w:r>
-            <w:proofErr w:type="spellEnd"/>
           </w:p>
         </w:tc>
         <w:tc>
@@ -13354,7 +12669,7 @@
       <w:pPr>
         <w:spacing w:line="360" w:lineRule="auto"/>
         <w:rPr>
-          <w:rFonts w:ascii="David" w:eastAsiaTheme="minorEastAsia" w:hAnsi="David" w:cs="David" w:hint="cs"/>
+          <w:rFonts w:ascii="David" w:eastAsiaTheme="minorEastAsia" w:hAnsi="David" w:cs="David"/>
           <w:i/>
           <w:rtl/>
         </w:rPr>
@@ -14808,59 +14123,23 @@
           <w:i/>
           <w:rtl/>
         </w:rPr>
-        <w:t xml:space="preserve">נבחין כי בניסוי זה לא מתבצעות מחיקות, לכן חיבורים יתבצעו בכל פעם שנכניס איבר חדש </w:t>
-      </w:r>
-      <w:proofErr w:type="spellStart"/>
+        <w:t xml:space="preserve">נבחין כי בניסוי זה לא מתבצעות מחיקות, לכן חיבורים יתבצעו בכל פעם שנכניס איבר חדש ונידרש לבצע </w:t>
+      </w:r>
+      <m:oMath>
+        <m:r>
+          <w:rPr>
+            <w:rFonts w:ascii="Cambria Math" w:eastAsiaTheme="minorEastAsia" w:hAnsi="Cambria Math" w:cs="David"/>
+          </w:rPr>
+          <m:t>meld</m:t>
+        </m:r>
+      </m:oMath>
       <w:r>
         <w:rPr>
           <w:rFonts w:ascii="David" w:eastAsiaTheme="minorEastAsia" w:hAnsi="David" w:cs="David"/>
           <w:i/>
           <w:rtl/>
         </w:rPr>
-        <w:t>ונידרש</w:t>
-      </w:r>
-      <w:proofErr w:type="spellEnd"/>
-      <w:r>
-        <w:rPr>
-          <w:rFonts w:ascii="David" w:eastAsiaTheme="minorEastAsia" w:hAnsi="David" w:cs="David"/>
-          <w:i/>
-          <w:rtl/>
-        </w:rPr>
-        <w:t xml:space="preserve"> לבצע </w:t>
-      </w:r>
-      <m:oMath>
-        <m:r>
-          <w:rPr>
-            <w:rFonts w:ascii="Cambria Math" w:eastAsiaTheme="minorEastAsia" w:hAnsi="Cambria Math" w:cs="David"/>
-          </w:rPr>
-          <m:t>meld</m:t>
-        </m:r>
-      </m:oMath>
-      <w:r>
-        <w:rPr>
-          <w:rFonts w:ascii="David" w:eastAsiaTheme="minorEastAsia" w:hAnsi="David" w:cs="David"/>
-          <w:i/>
-          <w:rtl/>
-        </w:rPr>
-        <w:t xml:space="preserve">. בגלל העובדה שאנחנו לא מבצעים מחיקות, נבחין כי מספר החיבורים הכולל שקול לסכום מספר הקשתות בכל עץ בינומי </w:t>
-      </w:r>
-      <w:proofErr w:type="spellStart"/>
-      <w:r>
-        <w:rPr>
-          <w:rFonts w:ascii="David" w:eastAsiaTheme="minorEastAsia" w:hAnsi="David" w:cs="David"/>
-          <w:i/>
-          <w:rtl/>
-        </w:rPr>
-        <w:t>בערימה</w:t>
-      </w:r>
-      <w:proofErr w:type="spellEnd"/>
-      <w:r>
-        <w:rPr>
-          <w:rFonts w:ascii="David" w:eastAsiaTheme="minorEastAsia" w:hAnsi="David" w:cs="David"/>
-          <w:i/>
-          <w:rtl/>
-        </w:rPr>
-        <w:t xml:space="preserve">. (כלומר נחשוב שקיימת קשת בין 2 צמתים </w:t>
+        <w:t xml:space="preserve">. בגלל העובדה שאנחנו לא מבצעים מחיקות, נבחין כי מספר החיבורים הכולל שקול לסכום מספר הקשתות בכל עץ בינומי בערימה. (כלומר נחשוב שקיימת קשת בין 2 צמתים </w:t>
       </w:r>
       <w:r>
         <w:rPr>
@@ -14877,25 +14156,7 @@
           <w:i/>
           <w:rtl/>
         </w:rPr>
-        <w:t xml:space="preserve"> </w:t>
-      </w:r>
-      <w:proofErr w:type="spellStart"/>
-      <w:r>
-        <w:rPr>
-          <w:rFonts w:ascii="David" w:eastAsiaTheme="minorEastAsia" w:hAnsi="David" w:cs="David"/>
-          <w:i/>
-          <w:rtl/>
-        </w:rPr>
-        <w:t>אמ״מ</w:t>
-      </w:r>
-      <w:proofErr w:type="spellEnd"/>
-      <w:r>
-        <w:rPr>
-          <w:rFonts w:ascii="David" w:eastAsiaTheme="minorEastAsia" w:hAnsi="David" w:cs="David"/>
-          <w:i/>
-          <w:rtl/>
-        </w:rPr>
-        <w:t xml:space="preserve"> קיים ביניהם מצביע). </w:t>
+        <w:t xml:space="preserve"> אמ״מ קיים ביניהם מצביע). </w:t>
       </w:r>
     </w:p>
     <w:p>
@@ -15114,14 +14375,12 @@
                 <w:rtl/>
               </w:rPr>
             </w:pPr>
-            <w:proofErr w:type="spellStart"/>
             <w:r>
               <w:rPr>
                 <w:rFonts w:ascii="David" w:hAnsi="David" w:cs="David"/>
               </w:rPr>
               <w:t>i</w:t>
             </w:r>
-            <w:proofErr w:type="spellEnd"/>
           </w:p>
         </w:tc>
         <w:tc>
@@ -16830,26 +16089,129 @@
       <w:pPr>
         <w:spacing w:line="360" w:lineRule="auto"/>
         <w:rPr>
+          <w:rFonts w:ascii="David" w:eastAsiaTheme="minorEastAsia" w:hAnsi="David" w:cs="David"/>
+          <w:i/>
+          <w:rtl/>
+        </w:rPr>
+      </w:pPr>
+      <w:r>
+        <w:rPr>
           <w:rFonts w:ascii="David" w:eastAsiaTheme="minorEastAsia" w:hAnsi="David" w:cs="David" w:hint="cs"/>
           <w:i/>
           <w:rtl/>
         </w:rPr>
-      </w:pPr>
+        <w:t xml:space="preserve">נבחין כי </w:t>
+      </w:r>
       <w:r>
         <w:rPr>
           <w:rFonts w:ascii="David" w:eastAsiaTheme="minorEastAsia" w:hAnsi="David" w:cs="David" w:hint="cs"/>
           <w:i/>
           <w:rtl/>
         </w:rPr>
-        <w:t xml:space="preserve">נבחין כי לאחר </w:t>
+        <w:t xml:space="preserve">הקשר בין מספר הדרגות שנמחקו לבין החיבורים שנוצרו כתוצאה מהמחיקות ומספר העצים בסיום מתקשר לדוגמת המונה הבינארי בראינו בתרגול. ההבדל הוא שכמו שהוספה של צומת מהווה הגדלה של המונה ב-1, מחיקה של צומת מקטינה אותו ב-1. </w:t>
+      </w:r>
+      <w:r>
+        <w:rPr>
+          <w:rFonts w:ascii="David" w:eastAsiaTheme="minorEastAsia" w:hAnsi="David" w:cs="David" w:hint="cs"/>
+          <w:i/>
+          <w:rtl/>
+        </w:rPr>
+        <w:t>כמות החיבורים שנצטרך לעשות בכל פעולה כזו, שקולה</w:t>
+      </w:r>
+      <w:r>
+        <w:rPr>
+          <w:rFonts w:ascii="David" w:eastAsiaTheme="minorEastAsia" w:hAnsi="David" w:cs="David" w:hint="cs"/>
+          <w:i/>
+          <w:rtl/>
+        </w:rPr>
+        <w:t xml:space="preserve"> למספר ה</w:t>
+      </w:r>
+      <w:r>
+        <w:rPr>
+          <w:rFonts w:ascii="David" w:eastAsiaTheme="minorEastAsia" w:hAnsi="David" w:cs="David"/>
+          <w:i/>
+        </w:rPr>
+        <w:t>carry</w:t>
+      </w:r>
+      <w:r>
+        <w:rPr>
+          <w:rFonts w:ascii="David" w:eastAsiaTheme="minorEastAsia" w:hAnsi="David" w:cs="David" w:hint="cs"/>
+          <w:i/>
+          <w:rtl/>
+        </w:rPr>
+        <w:t xml:space="preserve"> </w:t>
+      </w:r>
+      <w:r>
+        <w:rPr>
+          <w:rFonts w:ascii="David" w:eastAsiaTheme="minorEastAsia" w:hAnsi="David" w:cs="David" w:hint="cs"/>
+          <w:i/>
+          <w:rtl/>
+        </w:rPr>
+        <w:t>שיהיה לנו בעת חיבור שני מספרים בינאריים</w:t>
+      </w:r>
+      <w:r>
+        <w:rPr>
+          <w:rFonts w:ascii="David" w:eastAsiaTheme="minorEastAsia" w:hAnsi="David" w:cs="David" w:hint="cs"/>
+          <w:i/>
+          <w:rtl/>
+        </w:rPr>
+        <w:t xml:space="preserve"> כאשר אחד מהם הוא המספר הבינארי שבו הביט של העץ שממנו מחקנו הוא אפס והשני הוא המספר הבינארי שמייצג את דרגת העץ שממנה מחקנו- פחות 1. </w:t>
+      </w:r>
+      <w:r>
+        <w:rPr>
+          <w:rFonts w:ascii="David" w:eastAsiaTheme="minorEastAsia" w:hAnsi="David" w:cs="David" w:hint="cs"/>
+          <w:i/>
+          <w:rtl/>
+        </w:rPr>
+        <w:t xml:space="preserve">ראשית, ההכנסה של האיברים תדרוש מסבר זהה של חיבורים לכל </w:t>
+      </w:r>
+      <m:oMath>
+        <m:r>
+          <w:rPr>
+            <w:rFonts w:ascii="Cambria Math" w:eastAsiaTheme="minorEastAsia" w:hAnsi="Cambria Math" w:cs="David"/>
+          </w:rPr>
+          <m:t>n</m:t>
+        </m:r>
+      </m:oMath>
+      <w:r>
+        <w:rPr>
+          <w:rFonts w:ascii="David" w:eastAsiaTheme="minorEastAsia" w:hAnsi="David" w:cs="David" w:hint="cs"/>
+          <w:i/>
+          <w:rtl/>
+        </w:rPr>
+        <w:t xml:space="preserve"> איברים בכל סדר שהם, מכיוון שהמבנה של העץ נשמר (המונה הבינארי זהה) ורק ערכי המפתחות משתנים. שאר החיבורים נוצרים כתוצאה מהמחיקות</w:t>
+      </w:r>
+      <w:r>
+        <w:rPr>
+          <w:rFonts w:ascii="David" w:eastAsiaTheme="minorEastAsia" w:hAnsi="David" w:cs="David" w:hint="cs"/>
+          <w:i/>
+          <w:rtl/>
+        </w:rPr>
+        <w:t xml:space="preserve">. </w:t>
+      </w:r>
+      <w:r>
+        <w:rPr>
+          <w:rFonts w:ascii="David" w:eastAsiaTheme="minorEastAsia" w:hAnsi="David" w:cs="David" w:hint="cs"/>
+          <w:i/>
+          <w:rtl/>
+        </w:rPr>
+        <w:t xml:space="preserve">מכיוון שההכנסה הייתה אקראית בהתחלה נתקשה לדעת מאיזה עץ אנחנו מבצעים את המחיקה הראשונה, אבל לאחר מספר מחיקות מתחיל להתקבל יותר סדר בעץ בעקבות החיבורים. </w:t>
+      </w:r>
+      <w:r>
+        <w:rPr>
+          <w:rFonts w:ascii="David" w:eastAsiaTheme="minorEastAsia" w:hAnsi="David" w:cs="David" w:hint="cs"/>
+          <w:i/>
+          <w:rtl/>
+        </w:rPr>
+        <w:t xml:space="preserve"> </w:t>
       </w:r>
     </w:p>
     <w:p>
       <w:pPr>
-        <w:rPr>
-          <w:rFonts w:ascii="David" w:hAnsi="David" w:cs="David"/>
-          <w:b/>
-          <w:bCs/>
+        <w:spacing w:line="360" w:lineRule="auto"/>
+        <w:rPr>
+          <w:rFonts w:ascii="David" w:eastAsiaTheme="minorEastAsia" w:hAnsi="David" w:cs="David" w:hint="cs"/>
+          <w:i/>
           <w:rtl/>
         </w:rPr>
       </w:pPr>
@@ -16903,14 +16265,12 @@
                 <w:rtl/>
               </w:rPr>
             </w:pPr>
-            <w:proofErr w:type="spellStart"/>
             <w:r>
               <w:rPr>
                 <w:rFonts w:ascii="David" w:hAnsi="David" w:cs="David"/>
               </w:rPr>
               <w:t>i</w:t>
             </w:r>
-            <w:proofErr w:type="spellEnd"/>
           </w:p>
         </w:tc>
         <w:tc>
@@ -17612,6 +16972,7 @@
           <w:rFonts w:ascii="David" w:hAnsi="David" w:cs="David"/>
           <w:rtl/>
         </w:rPr>
+        <w:lastRenderedPageBreak/>
         <w:t xml:space="preserve">נוכיח </w:t>
       </w:r>
       <m:oMath>
@@ -18465,7 +17826,6 @@
             <w:rPr>
               <w:rFonts w:ascii="Cambria Math" w:eastAsiaTheme="minorEastAsia" w:hAnsi="Cambria Math" w:cs="David"/>
             </w:rPr>
-            <w:lastRenderedPageBreak/>
             <m:t>⇒T</m:t>
           </m:r>
           <m:d>
@@ -18877,7 +18237,7 @@
     <w:p>
       <w:pPr>
         <w:rPr>
-          <w:rFonts w:ascii="David" w:hAnsi="David" w:cs="David" w:hint="cs"/>
+          <w:rFonts w:ascii="David" w:hAnsi="David" w:cs="David"/>
         </w:rPr>
       </w:pPr>
     </w:p>

</xml_diff>